<commit_message>
Updated documentation for expert review
</commit_message>
<xml_diff>
--- a/Documentation/Semaine 3/Journal de médiation Rapport.docx
+++ b/Documentation/Semaine 3/Journal de médiation Rapport.docx
@@ -194,7 +194,7 @@
       <w:r>
         <w:fldChar w:fldCharType="separate"/>
       </w:r>
-      <w:hyperlink w:anchor="_Toc197441119" w:history="1">
+      <w:hyperlink w:anchor="_Toc197682796" w:history="1">
         <w:r>
           <w:rPr>
             <w:rStyle w:val="Lienhypertexte"/>
@@ -233,7 +233,7 @@
           <w:rPr>
             <w:webHidden/>
           </w:rPr>
-          <w:instrText xml:space="preserve"> PAGEREF _Toc197441119 \h </w:instrText>
+          <w:instrText xml:space="preserve"> PAGEREF _Toc197682796 \h </w:instrText>
         </w:r>
         <w:r>
           <w:rPr>
@@ -276,7 +276,7 @@
           <w14:ligatures w14:val="standardContextual"/>
         </w:rPr>
       </w:pPr>
-      <w:hyperlink w:anchor="_Toc197441120" w:history="1">
+      <w:hyperlink w:anchor="_Toc197682797" w:history="1">
         <w:r>
           <w:rPr>
             <w:rStyle w:val="Lienhypertexte"/>
@@ -323,7 +323,7 @@
             <w:noProof/>
             <w:webHidden/>
           </w:rPr>
-          <w:instrText xml:space="preserve"> PAGEREF _Toc197441120 \h </w:instrText>
+          <w:instrText xml:space="preserve"> PAGEREF _Toc197682797 \h </w:instrText>
         </w:r>
         <w:r>
           <w:rPr>
@@ -370,7 +370,7 @@
           <w14:ligatures w14:val="standardContextual"/>
         </w:rPr>
       </w:pPr>
-      <w:hyperlink w:anchor="_Toc197441121" w:history="1">
+      <w:hyperlink w:anchor="_Toc197682798" w:history="1">
         <w:r>
           <w:rPr>
             <w:rStyle w:val="Lienhypertexte"/>
@@ -415,7 +415,7 @@
             <w:noProof/>
             <w:webHidden/>
           </w:rPr>
-          <w:instrText xml:space="preserve"> PAGEREF _Toc197441121 \h </w:instrText>
+          <w:instrText xml:space="preserve"> PAGEREF _Toc197682798 \h </w:instrText>
         </w:r>
         <w:r>
           <w:rPr>
@@ -462,7 +462,7 @@
           <w14:ligatures w14:val="standardContextual"/>
         </w:rPr>
       </w:pPr>
-      <w:hyperlink w:anchor="_Toc197441122" w:history="1">
+      <w:hyperlink w:anchor="_Toc197682799" w:history="1">
         <w:r>
           <w:rPr>
             <w:rStyle w:val="Lienhypertexte"/>
@@ -507,7 +507,7 @@
             <w:noProof/>
             <w:webHidden/>
           </w:rPr>
-          <w:instrText xml:space="preserve"> PAGEREF _Toc197441122 \h </w:instrText>
+          <w:instrText xml:space="preserve"> PAGEREF _Toc197682799 \h </w:instrText>
         </w:r>
         <w:r>
           <w:rPr>
@@ -554,7 +554,7 @@
           <w14:ligatures w14:val="standardContextual"/>
         </w:rPr>
       </w:pPr>
-      <w:hyperlink w:anchor="_Toc197441123" w:history="1">
+      <w:hyperlink w:anchor="_Toc197682800" w:history="1">
         <w:r>
           <w:rPr>
             <w:rStyle w:val="Lienhypertexte"/>
@@ -599,7 +599,7 @@
             <w:noProof/>
             <w:webHidden/>
           </w:rPr>
-          <w:instrText xml:space="preserve"> PAGEREF _Toc197441123 \h </w:instrText>
+          <w:instrText xml:space="preserve"> PAGEREF _Toc197682800 \h </w:instrText>
         </w:r>
         <w:r>
           <w:rPr>
@@ -646,7 +646,7 @@
           <w14:ligatures w14:val="standardContextual"/>
         </w:rPr>
       </w:pPr>
-      <w:hyperlink w:anchor="_Toc197441124" w:history="1">
+      <w:hyperlink w:anchor="_Toc197682801" w:history="1">
         <w:r>
           <w:rPr>
             <w:rStyle w:val="Lienhypertexte"/>
@@ -691,7 +691,7 @@
             <w:noProof/>
             <w:webHidden/>
           </w:rPr>
-          <w:instrText xml:space="preserve"> PAGEREF _Toc197441124 \h </w:instrText>
+          <w:instrText xml:space="preserve"> PAGEREF _Toc197682801 \h </w:instrText>
         </w:r>
         <w:r>
           <w:rPr>
@@ -738,7 +738,7 @@
           <w14:ligatures w14:val="standardContextual"/>
         </w:rPr>
       </w:pPr>
-      <w:hyperlink w:anchor="_Toc197441125" w:history="1">
+      <w:hyperlink w:anchor="_Toc197682802" w:history="1">
         <w:r>
           <w:rPr>
             <w:rStyle w:val="Lienhypertexte"/>
@@ -783,7 +783,7 @@
             <w:noProof/>
             <w:webHidden/>
           </w:rPr>
-          <w:instrText xml:space="preserve"> PAGEREF _Toc197441125 \h </w:instrText>
+          <w:instrText xml:space="preserve"> PAGEREF _Toc197682802 \h </w:instrText>
         </w:r>
         <w:r>
           <w:rPr>
@@ -830,7 +830,7 @@
           <w14:ligatures w14:val="standardContextual"/>
         </w:rPr>
       </w:pPr>
-      <w:hyperlink w:anchor="_Toc197441126" w:history="1">
+      <w:hyperlink w:anchor="_Toc197682803" w:history="1">
         <w:r>
           <w:rPr>
             <w:rStyle w:val="Lienhypertexte"/>
@@ -877,7 +877,7 @@
             <w:noProof/>
             <w:webHidden/>
           </w:rPr>
-          <w:instrText xml:space="preserve"> PAGEREF _Toc197441126 \h </w:instrText>
+          <w:instrText xml:space="preserve"> PAGEREF _Toc197682803 \h </w:instrText>
         </w:r>
         <w:r>
           <w:rPr>
@@ -924,7 +924,7 @@
           <w14:ligatures w14:val="standardContextual"/>
         </w:rPr>
       </w:pPr>
-      <w:hyperlink w:anchor="_Toc197441127" w:history="1">
+      <w:hyperlink w:anchor="_Toc197682804" w:history="1">
         <w:r>
           <w:rPr>
             <w:rStyle w:val="Lienhypertexte"/>
@@ -971,7 +971,7 @@
             <w:noProof/>
             <w:webHidden/>
           </w:rPr>
-          <w:instrText xml:space="preserve"> PAGEREF _Toc197441127 \h </w:instrText>
+          <w:instrText xml:space="preserve"> PAGEREF _Toc197682804 \h </w:instrText>
         </w:r>
         <w:r>
           <w:rPr>
@@ -1013,7 +1013,7 @@
           <w14:ligatures w14:val="standardContextual"/>
         </w:rPr>
       </w:pPr>
-      <w:hyperlink w:anchor="_Toc197441128" w:history="1">
+      <w:hyperlink w:anchor="_Toc197682805" w:history="1">
         <w:r>
           <w:rPr>
             <w:rStyle w:val="Lienhypertexte"/>
@@ -1052,7 +1052,7 @@
           <w:rPr>
             <w:webHidden/>
           </w:rPr>
-          <w:instrText xml:space="preserve"> PAGEREF _Toc197441128 \h </w:instrText>
+          <w:instrText xml:space="preserve"> PAGEREF _Toc197682805 \h </w:instrText>
         </w:r>
         <w:r>
           <w:rPr>
@@ -1095,7 +1095,7 @@
           <w14:ligatures w14:val="standardContextual"/>
         </w:rPr>
       </w:pPr>
-      <w:hyperlink w:anchor="_Toc197441129" w:history="1">
+      <w:hyperlink w:anchor="_Toc197682806" w:history="1">
         <w:r>
           <w:rPr>
             <w:rStyle w:val="Lienhypertexte"/>
@@ -1142,7 +1142,7 @@
             <w:noProof/>
             <w:webHidden/>
           </w:rPr>
-          <w:instrText xml:space="preserve"> PAGEREF _Toc197441129 \h </w:instrText>
+          <w:instrText xml:space="preserve"> PAGEREF _Toc197682806 \h </w:instrText>
         </w:r>
         <w:r>
           <w:rPr>
@@ -1189,7 +1189,7 @@
           <w14:ligatures w14:val="standardContextual"/>
         </w:rPr>
       </w:pPr>
-      <w:hyperlink w:anchor="_Toc197441130" w:history="1">
+      <w:hyperlink w:anchor="_Toc197682807" w:history="1">
         <w:r>
           <w:rPr>
             <w:rStyle w:val="Lienhypertexte"/>
@@ -1234,7 +1234,7 @@
             <w:noProof/>
             <w:webHidden/>
           </w:rPr>
-          <w:instrText xml:space="preserve"> PAGEREF _Toc197441130 \h </w:instrText>
+          <w:instrText xml:space="preserve"> PAGEREF _Toc197682807 \h </w:instrText>
         </w:r>
         <w:r>
           <w:rPr>
@@ -1281,7 +1281,7 @@
           <w14:ligatures w14:val="standardContextual"/>
         </w:rPr>
       </w:pPr>
-      <w:hyperlink w:anchor="_Toc197441131" w:history="1">
+      <w:hyperlink w:anchor="_Toc197682808" w:history="1">
         <w:r>
           <w:rPr>
             <w:rStyle w:val="Lienhypertexte"/>
@@ -1326,7 +1326,7 @@
             <w:noProof/>
             <w:webHidden/>
           </w:rPr>
-          <w:instrText xml:space="preserve"> PAGEREF _Toc197441131 \h </w:instrText>
+          <w:instrText xml:space="preserve"> PAGEREF _Toc197682808 \h </w:instrText>
         </w:r>
         <w:r>
           <w:rPr>
@@ -1373,7 +1373,7 @@
           <w14:ligatures w14:val="standardContextual"/>
         </w:rPr>
       </w:pPr>
-      <w:hyperlink w:anchor="_Toc197441132" w:history="1">
+      <w:hyperlink w:anchor="_Toc197682809" w:history="1">
         <w:r>
           <w:rPr>
             <w:rStyle w:val="Lienhypertexte"/>
@@ -1420,7 +1420,7 @@
             <w:noProof/>
             <w:webHidden/>
           </w:rPr>
-          <w:instrText xml:space="preserve"> PAGEREF _Toc197441132 \h </w:instrText>
+          <w:instrText xml:space="preserve"> PAGEREF _Toc197682809 \h </w:instrText>
         </w:r>
         <w:r>
           <w:rPr>
@@ -1467,7 +1467,7 @@
           <w14:ligatures w14:val="standardContextual"/>
         </w:rPr>
       </w:pPr>
-      <w:hyperlink w:anchor="_Toc197441133" w:history="1">
+      <w:hyperlink w:anchor="_Toc197682810" w:history="1">
         <w:r>
           <w:rPr>
             <w:rStyle w:val="Lienhypertexte"/>
@@ -1514,7 +1514,7 @@
             <w:noProof/>
             <w:webHidden/>
           </w:rPr>
-          <w:instrText xml:space="preserve"> PAGEREF _Toc197441133 \h </w:instrText>
+          <w:instrText xml:space="preserve"> PAGEREF _Toc197682810 \h </w:instrText>
         </w:r>
         <w:r>
           <w:rPr>
@@ -1561,7 +1561,7 @@
           <w14:ligatures w14:val="standardContextual"/>
         </w:rPr>
       </w:pPr>
-      <w:hyperlink w:anchor="_Toc197441134" w:history="1">
+      <w:hyperlink w:anchor="_Toc197682811" w:history="1">
         <w:r>
           <w:rPr>
             <w:rStyle w:val="Lienhypertexte"/>
@@ -1608,7 +1608,7 @@
             <w:noProof/>
             <w:webHidden/>
           </w:rPr>
-          <w:instrText xml:space="preserve"> PAGEREF _Toc197441134 \h </w:instrText>
+          <w:instrText xml:space="preserve"> PAGEREF _Toc197682811 \h </w:instrText>
         </w:r>
         <w:r>
           <w:rPr>
@@ -1655,7 +1655,7 @@
           <w14:ligatures w14:val="standardContextual"/>
         </w:rPr>
       </w:pPr>
-      <w:hyperlink w:anchor="_Toc197441135" w:history="1">
+      <w:hyperlink w:anchor="_Toc197682812" w:history="1">
         <w:r>
           <w:rPr>
             <w:rStyle w:val="Lienhypertexte"/>
@@ -1702,7 +1702,7 @@
             <w:noProof/>
             <w:webHidden/>
           </w:rPr>
-          <w:instrText xml:space="preserve"> PAGEREF _Toc197441135 \h </w:instrText>
+          <w:instrText xml:space="preserve"> PAGEREF _Toc197682812 \h </w:instrText>
         </w:r>
         <w:r>
           <w:rPr>
@@ -1749,7 +1749,7 @@
           <w14:ligatures w14:val="standardContextual"/>
         </w:rPr>
       </w:pPr>
-      <w:hyperlink w:anchor="_Toc197441136" w:history="1">
+      <w:hyperlink w:anchor="_Toc197682813" w:history="1">
         <w:r>
           <w:rPr>
             <w:rStyle w:val="Lienhypertexte"/>
@@ -1794,7 +1794,7 @@
             <w:noProof/>
             <w:webHidden/>
           </w:rPr>
-          <w:instrText xml:space="preserve"> PAGEREF _Toc197441136 \h </w:instrText>
+          <w:instrText xml:space="preserve"> PAGEREF _Toc197682813 \h </w:instrText>
         </w:r>
         <w:r>
           <w:rPr>
@@ -1841,7 +1841,7 @@
           <w14:ligatures w14:val="standardContextual"/>
         </w:rPr>
       </w:pPr>
-      <w:hyperlink w:anchor="_Toc197441137" w:history="1">
+      <w:hyperlink w:anchor="_Toc197682814" w:history="1">
         <w:r>
           <w:rPr>
             <w:rStyle w:val="Lienhypertexte"/>
@@ -1886,7 +1886,7 @@
             <w:noProof/>
             <w:webHidden/>
           </w:rPr>
-          <w:instrText xml:space="preserve"> PAGEREF _Toc197441137 \h </w:instrText>
+          <w:instrText xml:space="preserve"> PAGEREF _Toc197682814 \h </w:instrText>
         </w:r>
         <w:r>
           <w:rPr>
@@ -1933,7 +1933,7 @@
           <w14:ligatures w14:val="standardContextual"/>
         </w:rPr>
       </w:pPr>
-      <w:hyperlink w:anchor="_Toc197441138" w:history="1">
+      <w:hyperlink w:anchor="_Toc197682815" w:history="1">
         <w:r>
           <w:rPr>
             <w:rStyle w:val="Lienhypertexte"/>
@@ -1978,7 +1978,7 @@
             <w:noProof/>
             <w:webHidden/>
           </w:rPr>
-          <w:instrText xml:space="preserve"> PAGEREF _Toc197441138 \h </w:instrText>
+          <w:instrText xml:space="preserve"> PAGEREF _Toc197682815 \h </w:instrText>
         </w:r>
         <w:r>
           <w:rPr>
@@ -2020,7 +2020,7 @@
           <w14:ligatures w14:val="standardContextual"/>
         </w:rPr>
       </w:pPr>
-      <w:hyperlink w:anchor="_Toc197441139" w:history="1">
+      <w:hyperlink w:anchor="_Toc197682816" w:history="1">
         <w:r>
           <w:rPr>
             <w:rStyle w:val="Lienhypertexte"/>
@@ -2059,7 +2059,7 @@
           <w:rPr>
             <w:webHidden/>
           </w:rPr>
-          <w:instrText xml:space="preserve"> PAGEREF _Toc197441139 \h </w:instrText>
+          <w:instrText xml:space="preserve"> PAGEREF _Toc197682816 \h </w:instrText>
         </w:r>
         <w:r>
           <w:rPr>
@@ -2102,7 +2102,7 @@
           <w14:ligatures w14:val="standardContextual"/>
         </w:rPr>
       </w:pPr>
-      <w:hyperlink w:anchor="_Toc197441140" w:history="1">
+      <w:hyperlink w:anchor="_Toc197682817" w:history="1">
         <w:r>
           <w:rPr>
             <w:rStyle w:val="Lienhypertexte"/>
@@ -2149,7 +2149,7 @@
             <w:noProof/>
             <w:webHidden/>
           </w:rPr>
-          <w:instrText xml:space="preserve"> PAGEREF _Toc197441140 \h </w:instrText>
+          <w:instrText xml:space="preserve"> PAGEREF _Toc197682817 \h </w:instrText>
         </w:r>
         <w:r>
           <w:rPr>
@@ -2196,7 +2196,7 @@
           <w14:ligatures w14:val="standardContextual"/>
         </w:rPr>
       </w:pPr>
-      <w:hyperlink w:anchor="_Toc197441141" w:history="1">
+      <w:hyperlink w:anchor="_Toc197682818" w:history="1">
         <w:r>
           <w:rPr>
             <w:rStyle w:val="Lienhypertexte"/>
@@ -2241,7 +2241,7 @@
             <w:noProof/>
             <w:webHidden/>
           </w:rPr>
-          <w:instrText xml:space="preserve"> PAGEREF _Toc197441141 \h </w:instrText>
+          <w:instrText xml:space="preserve"> PAGEREF _Toc197682818 \h </w:instrText>
         </w:r>
         <w:r>
           <w:rPr>
@@ -2288,7 +2288,7 @@
           <w14:ligatures w14:val="standardContextual"/>
         </w:rPr>
       </w:pPr>
-      <w:hyperlink w:anchor="_Toc197441142" w:history="1">
+      <w:hyperlink w:anchor="_Toc197682819" w:history="1">
         <w:r>
           <w:rPr>
             <w:rStyle w:val="Lienhypertexte"/>
@@ -2335,7 +2335,7 @@
             <w:noProof/>
             <w:webHidden/>
           </w:rPr>
-          <w:instrText xml:space="preserve"> PAGEREF _Toc197441142 \h </w:instrText>
+          <w:instrText xml:space="preserve"> PAGEREF _Toc197682819 \h </w:instrText>
         </w:r>
         <w:r>
           <w:rPr>
@@ -2382,7 +2382,7 @@
           <w14:ligatures w14:val="standardContextual"/>
         </w:rPr>
       </w:pPr>
-      <w:hyperlink w:anchor="_Toc197441143" w:history="1">
+      <w:hyperlink w:anchor="_Toc197682820" w:history="1">
         <w:r>
           <w:rPr>
             <w:rStyle w:val="Lienhypertexte"/>
@@ -2427,7 +2427,7 @@
             <w:noProof/>
             <w:webHidden/>
           </w:rPr>
-          <w:instrText xml:space="preserve"> PAGEREF _Toc197441143 \h </w:instrText>
+          <w:instrText xml:space="preserve"> PAGEREF _Toc197682820 \h </w:instrText>
         </w:r>
         <w:r>
           <w:rPr>
@@ -2474,7 +2474,7 @@
           <w14:ligatures w14:val="standardContextual"/>
         </w:rPr>
       </w:pPr>
-      <w:hyperlink w:anchor="_Toc197441144" w:history="1">
+      <w:hyperlink w:anchor="_Toc197682821" w:history="1">
         <w:r>
           <w:rPr>
             <w:rStyle w:val="Lienhypertexte"/>
@@ -2521,7 +2521,7 @@
             <w:noProof/>
             <w:webHidden/>
           </w:rPr>
-          <w:instrText xml:space="preserve"> PAGEREF _Toc197441144 \h </w:instrText>
+          <w:instrText xml:space="preserve"> PAGEREF _Toc197682821 \h </w:instrText>
         </w:r>
         <w:r>
           <w:rPr>
@@ -2554,9 +2554,9 @@
     </w:p>
     <w:p>
       <w:pPr>
-        <w:pStyle w:val="TM2"/>
-        <w:tabs>
-          <w:tab w:val="left" w:pos="800"/>
+        <w:pStyle w:val="TM3"/>
+        <w:tabs>
+          <w:tab w:val="left" w:pos="1200"/>
           <w:tab w:val="right" w:leader="dot" w:pos="9060"/>
         </w:tabs>
         <w:rPr>
@@ -2568,14 +2568,13 @@
           <w14:ligatures w14:val="standardContextual"/>
         </w:rPr>
       </w:pPr>
-      <w:hyperlink w:anchor="_Toc197441145" w:history="1">
+      <w:hyperlink w:anchor="_Toc197682822" w:history="1">
         <w:r>
           <w:rPr>
             <w:rStyle w:val="Lienhypertexte"/>
-            <w:iCs/>
-            <w:noProof/>
-          </w:rPr>
-          <w:t>3.3</w:t>
+            <w:noProof/>
+          </w:rPr>
+          <w:t>3.2.1</w:t>
         </w:r>
         <w:r>
           <w:rPr>
@@ -2591,10 +2590,9 @@
         <w:r>
           <w:rPr>
             <w:rStyle w:val="Lienhypertexte"/>
-            <w:iCs/>
-            <w:noProof/>
-          </w:rPr>
-          <w:t>Erreurs restantes</w:t>
+            <w:noProof/>
+          </w:rPr>
+          <w:t>Test Fonctionnels</w:t>
         </w:r>
         <w:r>
           <w:rPr>
@@ -2615,7 +2613,7 @@
             <w:noProof/>
             <w:webHidden/>
           </w:rPr>
-          <w:instrText xml:space="preserve"> PAGEREF _Toc197441145 \h </w:instrText>
+          <w:instrText xml:space="preserve"> PAGEREF _Toc197682822 \h </w:instrText>
         </w:r>
         <w:r>
           <w:rPr>
@@ -2662,14 +2660,14 @@
           <w14:ligatures w14:val="standardContextual"/>
         </w:rPr>
       </w:pPr>
-      <w:hyperlink w:anchor="_Toc197441146" w:history="1">
+      <w:hyperlink w:anchor="_Toc197682823" w:history="1">
         <w:r>
           <w:rPr>
             <w:rStyle w:val="Lienhypertexte"/>
             <w:iCs/>
             <w:noProof/>
           </w:rPr>
-          <w:t>3.4</w:t>
+          <w:t>3.3</w:t>
         </w:r>
         <w:r>
           <w:rPr>
@@ -2688,7 +2686,7 @@
             <w:iCs/>
             <w:noProof/>
           </w:rPr>
-          <w:t>Liste des documents fournis</w:t>
+          <w:t>Erreurs restantes</w:t>
         </w:r>
         <w:r>
           <w:rPr>
@@ -2709,7 +2707,7 @@
             <w:noProof/>
             <w:webHidden/>
           </w:rPr>
-          <w:instrText xml:space="preserve"> PAGEREF _Toc197441146 \h </w:instrText>
+          <w:instrText xml:space="preserve"> PAGEREF _Toc197682823 \h </w:instrText>
         </w:r>
         <w:r>
           <w:rPr>
@@ -2729,165 +2727,11 @@
             <w:noProof/>
             <w:webHidden/>
           </w:rPr>
-          <w:t>16</w:t>
-        </w:r>
-        <w:r>
-          <w:rPr>
-            <w:noProof/>
-            <w:webHidden/>
-          </w:rPr>
-          <w:fldChar w:fldCharType="end"/>
-        </w:r>
-      </w:hyperlink>
-    </w:p>
-    <w:p>
-      <w:pPr>
-        <w:pStyle w:val="TM1"/>
-        <w:rPr>
-          <w:rFonts w:asciiTheme="minorHAnsi" w:eastAsiaTheme="minorEastAsia" w:hAnsiTheme="minorHAnsi" w:cstheme="minorBidi"/>
-          <w:kern w:val="2"/>
-          <w:szCs w:val="24"/>
-          <w:lang w:val="fr-CH" w:eastAsia="fr-CH"/>
-          <w14:ligatures w14:val="standardContextual"/>
-        </w:rPr>
-      </w:pPr>
-      <w:hyperlink w:anchor="_Toc197441147" w:history="1">
-        <w:r>
-          <w:rPr>
-            <w:rStyle w:val="Lienhypertexte"/>
-          </w:rPr>
-          <w:t>4</w:t>
-        </w:r>
-        <w:r>
-          <w:rPr>
-            <w:rFonts w:asciiTheme="minorHAnsi" w:eastAsiaTheme="minorEastAsia" w:hAnsiTheme="minorHAnsi" w:cstheme="minorBidi"/>
-            <w:kern w:val="2"/>
-            <w:szCs w:val="24"/>
-            <w:lang w:val="fr-CH" w:eastAsia="fr-CH"/>
-            <w14:ligatures w14:val="standardContextual"/>
-          </w:rPr>
-          <w:tab/>
-        </w:r>
-        <w:r>
-          <w:rPr>
-            <w:rStyle w:val="Lienhypertexte"/>
-          </w:rPr>
-          <w:t>Conclusions</w:t>
-        </w:r>
-        <w:r>
-          <w:rPr>
-            <w:webHidden/>
-          </w:rPr>
-          <w:tab/>
-        </w:r>
-        <w:r>
-          <w:rPr>
-            <w:webHidden/>
-          </w:rPr>
-          <w:fldChar w:fldCharType="begin"/>
-        </w:r>
-        <w:r>
-          <w:rPr>
-            <w:webHidden/>
-          </w:rPr>
-          <w:instrText xml:space="preserve"> PAGEREF _Toc197441147 \h </w:instrText>
-        </w:r>
-        <w:r>
-          <w:rPr>
-            <w:webHidden/>
-          </w:rPr>
-        </w:r>
-        <w:r>
-          <w:rPr>
-            <w:webHidden/>
-          </w:rPr>
-          <w:fldChar w:fldCharType="separate"/>
-        </w:r>
-        <w:r>
-          <w:rPr>
-            <w:webHidden/>
-          </w:rPr>
           <w:t>17</w:t>
         </w:r>
         <w:r>
           <w:rPr>
-            <w:webHidden/>
-          </w:rPr>
-          <w:fldChar w:fldCharType="end"/>
-        </w:r>
-      </w:hyperlink>
-    </w:p>
-    <w:p>
-      <w:pPr>
-        <w:pStyle w:val="TM1"/>
-        <w:rPr>
-          <w:rFonts w:asciiTheme="minorHAnsi" w:eastAsiaTheme="minorEastAsia" w:hAnsiTheme="minorHAnsi" w:cstheme="minorBidi"/>
-          <w:kern w:val="2"/>
-          <w:szCs w:val="24"/>
-          <w:lang w:val="fr-CH" w:eastAsia="fr-CH"/>
-          <w14:ligatures w14:val="standardContextual"/>
-        </w:rPr>
-      </w:pPr>
-      <w:hyperlink w:anchor="_Toc197441148" w:history="1">
-        <w:r>
-          <w:rPr>
-            <w:rStyle w:val="Lienhypertexte"/>
-          </w:rPr>
-          <w:t>5</w:t>
-        </w:r>
-        <w:r>
-          <w:rPr>
-            <w:rFonts w:asciiTheme="minorHAnsi" w:eastAsiaTheme="minorEastAsia" w:hAnsiTheme="minorHAnsi" w:cstheme="minorBidi"/>
-            <w:kern w:val="2"/>
-            <w:szCs w:val="24"/>
-            <w:lang w:val="fr-CH" w:eastAsia="fr-CH"/>
-            <w14:ligatures w14:val="standardContextual"/>
-          </w:rPr>
-          <w:tab/>
-        </w:r>
-        <w:r>
-          <w:rPr>
-            <w:rStyle w:val="Lienhypertexte"/>
-          </w:rPr>
-          <w:t>Annexes</w:t>
-        </w:r>
-        <w:r>
-          <w:rPr>
-            <w:webHidden/>
-          </w:rPr>
-          <w:tab/>
-        </w:r>
-        <w:r>
-          <w:rPr>
-            <w:webHidden/>
-          </w:rPr>
-          <w:fldChar w:fldCharType="begin"/>
-        </w:r>
-        <w:r>
-          <w:rPr>
-            <w:webHidden/>
-          </w:rPr>
-          <w:instrText xml:space="preserve"> PAGEREF _Toc197441148 \h </w:instrText>
-        </w:r>
-        <w:r>
-          <w:rPr>
-            <w:webHidden/>
-          </w:rPr>
-        </w:r>
-        <w:r>
-          <w:rPr>
-            <w:webHidden/>
-          </w:rPr>
-          <w:fldChar w:fldCharType="separate"/>
-        </w:r>
-        <w:r>
-          <w:rPr>
-            <w:webHidden/>
-          </w:rPr>
-          <w:t>18</w:t>
-        </w:r>
-        <w:r>
-          <w:rPr>
+            <w:noProof/>
             <w:webHidden/>
           </w:rPr>
           <w:fldChar w:fldCharType="end"/>
@@ -2910,14 +2754,14 @@
           <w14:ligatures w14:val="standardContextual"/>
         </w:rPr>
       </w:pPr>
-      <w:hyperlink w:anchor="_Toc197441149" w:history="1">
+      <w:hyperlink w:anchor="_Toc197682824" w:history="1">
         <w:r>
           <w:rPr>
             <w:rStyle w:val="Lienhypertexte"/>
             <w:iCs/>
             <w:noProof/>
           </w:rPr>
-          <w:t>5.1</w:t>
+          <w:t>3.4</w:t>
         </w:r>
         <w:r>
           <w:rPr>
@@ -2936,7 +2780,7 @@
             <w:iCs/>
             <w:noProof/>
           </w:rPr>
-          <w:t>Résumé du rapport du TPI / version succincte de la documentation</w:t>
+          <w:t>Liste des documents fournis</w:t>
         </w:r>
         <w:r>
           <w:rPr>
@@ -2957,7 +2801,7 @@
             <w:noProof/>
             <w:webHidden/>
           </w:rPr>
-          <w:instrText xml:space="preserve"> PAGEREF _Toc197441149 \h </w:instrText>
+          <w:instrText xml:space="preserve"> PAGEREF _Toc197682824 \h </w:instrText>
         </w:r>
         <w:r>
           <w:rPr>
@@ -2977,11 +2821,165 @@
             <w:noProof/>
             <w:webHidden/>
           </w:rPr>
-          <w:t>18</w:t>
-        </w:r>
-        <w:r>
-          <w:rPr>
-            <w:noProof/>
+          <w:t>17</w:t>
+        </w:r>
+        <w:r>
+          <w:rPr>
+            <w:noProof/>
+            <w:webHidden/>
+          </w:rPr>
+          <w:fldChar w:fldCharType="end"/>
+        </w:r>
+      </w:hyperlink>
+    </w:p>
+    <w:p>
+      <w:pPr>
+        <w:pStyle w:val="TM1"/>
+        <w:rPr>
+          <w:rFonts w:asciiTheme="minorHAnsi" w:eastAsiaTheme="minorEastAsia" w:hAnsiTheme="minorHAnsi" w:cstheme="minorBidi"/>
+          <w:kern w:val="2"/>
+          <w:szCs w:val="24"/>
+          <w:lang w:val="fr-CH" w:eastAsia="fr-CH"/>
+          <w14:ligatures w14:val="standardContextual"/>
+        </w:rPr>
+      </w:pPr>
+      <w:hyperlink w:anchor="_Toc197682825" w:history="1">
+        <w:r>
+          <w:rPr>
+            <w:rStyle w:val="Lienhypertexte"/>
+          </w:rPr>
+          <w:t>4</w:t>
+        </w:r>
+        <w:r>
+          <w:rPr>
+            <w:rFonts w:asciiTheme="minorHAnsi" w:eastAsiaTheme="minorEastAsia" w:hAnsiTheme="minorHAnsi" w:cstheme="minorBidi"/>
+            <w:kern w:val="2"/>
+            <w:szCs w:val="24"/>
+            <w:lang w:val="fr-CH" w:eastAsia="fr-CH"/>
+            <w14:ligatures w14:val="standardContextual"/>
+          </w:rPr>
+          <w:tab/>
+        </w:r>
+        <w:r>
+          <w:rPr>
+            <w:rStyle w:val="Lienhypertexte"/>
+          </w:rPr>
+          <w:t>Conclusions</w:t>
+        </w:r>
+        <w:r>
+          <w:rPr>
+            <w:webHidden/>
+          </w:rPr>
+          <w:tab/>
+        </w:r>
+        <w:r>
+          <w:rPr>
+            <w:webHidden/>
+          </w:rPr>
+          <w:fldChar w:fldCharType="begin"/>
+        </w:r>
+        <w:r>
+          <w:rPr>
+            <w:webHidden/>
+          </w:rPr>
+          <w:instrText xml:space="preserve"> PAGEREF _Toc197682825 \h </w:instrText>
+        </w:r>
+        <w:r>
+          <w:rPr>
+            <w:webHidden/>
+          </w:rPr>
+        </w:r>
+        <w:r>
+          <w:rPr>
+            <w:webHidden/>
+          </w:rPr>
+          <w:fldChar w:fldCharType="separate"/>
+        </w:r>
+        <w:r>
+          <w:rPr>
+            <w:webHidden/>
+          </w:rPr>
+          <w:t>17</w:t>
+        </w:r>
+        <w:r>
+          <w:rPr>
+            <w:webHidden/>
+          </w:rPr>
+          <w:fldChar w:fldCharType="end"/>
+        </w:r>
+      </w:hyperlink>
+    </w:p>
+    <w:p>
+      <w:pPr>
+        <w:pStyle w:val="TM1"/>
+        <w:rPr>
+          <w:rFonts w:asciiTheme="minorHAnsi" w:eastAsiaTheme="minorEastAsia" w:hAnsiTheme="minorHAnsi" w:cstheme="minorBidi"/>
+          <w:kern w:val="2"/>
+          <w:szCs w:val="24"/>
+          <w:lang w:val="fr-CH" w:eastAsia="fr-CH"/>
+          <w14:ligatures w14:val="standardContextual"/>
+        </w:rPr>
+      </w:pPr>
+      <w:hyperlink w:anchor="_Toc197682826" w:history="1">
+        <w:r>
+          <w:rPr>
+            <w:rStyle w:val="Lienhypertexte"/>
+          </w:rPr>
+          <w:t>5</w:t>
+        </w:r>
+        <w:r>
+          <w:rPr>
+            <w:rFonts w:asciiTheme="minorHAnsi" w:eastAsiaTheme="minorEastAsia" w:hAnsiTheme="minorHAnsi" w:cstheme="minorBidi"/>
+            <w:kern w:val="2"/>
+            <w:szCs w:val="24"/>
+            <w:lang w:val="fr-CH" w:eastAsia="fr-CH"/>
+            <w14:ligatures w14:val="standardContextual"/>
+          </w:rPr>
+          <w:tab/>
+        </w:r>
+        <w:r>
+          <w:rPr>
+            <w:rStyle w:val="Lienhypertexte"/>
+          </w:rPr>
+          <w:t>Annexes</w:t>
+        </w:r>
+        <w:r>
+          <w:rPr>
+            <w:webHidden/>
+          </w:rPr>
+          <w:tab/>
+        </w:r>
+        <w:r>
+          <w:rPr>
+            <w:webHidden/>
+          </w:rPr>
+          <w:fldChar w:fldCharType="begin"/>
+        </w:r>
+        <w:r>
+          <w:rPr>
+            <w:webHidden/>
+          </w:rPr>
+          <w:instrText xml:space="preserve"> PAGEREF _Toc197682826 \h </w:instrText>
+        </w:r>
+        <w:r>
+          <w:rPr>
+            <w:webHidden/>
+          </w:rPr>
+        </w:r>
+        <w:r>
+          <w:rPr>
+            <w:webHidden/>
+          </w:rPr>
+          <w:fldChar w:fldCharType="separate"/>
+        </w:r>
+        <w:r>
+          <w:rPr>
+            <w:webHidden/>
+          </w:rPr>
+          <w:t>19</w:t>
+        </w:r>
+        <w:r>
+          <w:rPr>
             <w:webHidden/>
           </w:rPr>
           <w:fldChar w:fldCharType="end"/>
@@ -3004,14 +3002,14 @@
           <w14:ligatures w14:val="standardContextual"/>
         </w:rPr>
       </w:pPr>
-      <w:hyperlink w:anchor="_Toc197441150" w:history="1">
+      <w:hyperlink w:anchor="_Toc197682827" w:history="1">
         <w:r>
           <w:rPr>
             <w:rStyle w:val="Lienhypertexte"/>
             <w:iCs/>
             <w:noProof/>
           </w:rPr>
-          <w:t>5.2</w:t>
+          <w:t>5.1</w:t>
         </w:r>
         <w:r>
           <w:rPr>
@@ -3030,7 +3028,7 @@
             <w:iCs/>
             <w:noProof/>
           </w:rPr>
-          <w:t>Sources – Bibliographie</w:t>
+          <w:t>Résumé du rapport du TPI / version succincte de la documentation</w:t>
         </w:r>
         <w:r>
           <w:rPr>
@@ -3051,7 +3049,7 @@
             <w:noProof/>
             <w:webHidden/>
           </w:rPr>
-          <w:instrText xml:space="preserve"> PAGEREF _Toc197441150 \h </w:instrText>
+          <w:instrText xml:space="preserve"> PAGEREF _Toc197682827 \h </w:instrText>
         </w:r>
         <w:r>
           <w:rPr>
@@ -3071,7 +3069,7 @@
             <w:noProof/>
             <w:webHidden/>
           </w:rPr>
-          <w:t>18</w:t>
+          <w:t>19</w:t>
         </w:r>
         <w:r>
           <w:rPr>
@@ -3098,14 +3096,14 @@
           <w14:ligatures w14:val="standardContextual"/>
         </w:rPr>
       </w:pPr>
-      <w:hyperlink w:anchor="_Toc197441151" w:history="1">
+      <w:hyperlink w:anchor="_Toc197682828" w:history="1">
         <w:r>
           <w:rPr>
             <w:rStyle w:val="Lienhypertexte"/>
             <w:iCs/>
             <w:noProof/>
           </w:rPr>
-          <w:t>5.3</w:t>
+          <w:t>5.2</w:t>
         </w:r>
         <w:r>
           <w:rPr>
@@ -3124,7 +3122,7 @@
             <w:iCs/>
             <w:noProof/>
           </w:rPr>
-          <w:t>Journal de travail</w:t>
+          <w:t>Sources – Bibliographie</w:t>
         </w:r>
         <w:r>
           <w:rPr>
@@ -3145,7 +3143,7 @@
             <w:noProof/>
             <w:webHidden/>
           </w:rPr>
-          <w:instrText xml:space="preserve"> PAGEREF _Toc197441151 \h </w:instrText>
+          <w:instrText xml:space="preserve"> PAGEREF _Toc197682828 \h </w:instrText>
         </w:r>
         <w:r>
           <w:rPr>
@@ -3165,7 +3163,7 @@
             <w:noProof/>
             <w:webHidden/>
           </w:rPr>
-          <w:t>18</w:t>
+          <w:t>19</w:t>
         </w:r>
         <w:r>
           <w:rPr>
@@ -3192,14 +3190,14 @@
           <w14:ligatures w14:val="standardContextual"/>
         </w:rPr>
       </w:pPr>
-      <w:hyperlink w:anchor="_Toc197441152" w:history="1">
+      <w:hyperlink w:anchor="_Toc197682829" w:history="1">
         <w:r>
           <w:rPr>
             <w:rStyle w:val="Lienhypertexte"/>
             <w:iCs/>
             <w:noProof/>
           </w:rPr>
-          <w:t>5.4</w:t>
+          <w:t>5.3</w:t>
         </w:r>
         <w:r>
           <w:rPr>
@@ -3218,7 +3216,7 @@
             <w:iCs/>
             <w:noProof/>
           </w:rPr>
-          <w:t>Manuel d'Installation</w:t>
+          <w:t>Journal de travail</w:t>
         </w:r>
         <w:r>
           <w:rPr>
@@ -3239,7 +3237,7 @@
             <w:noProof/>
             <w:webHidden/>
           </w:rPr>
-          <w:instrText xml:space="preserve"> PAGEREF _Toc197441152 \h </w:instrText>
+          <w:instrText xml:space="preserve"> PAGEREF _Toc197682829 \h </w:instrText>
         </w:r>
         <w:r>
           <w:rPr>
@@ -3259,7 +3257,7 @@
             <w:noProof/>
             <w:webHidden/>
           </w:rPr>
-          <w:t>18</w:t>
+          <w:t>19</w:t>
         </w:r>
         <w:r>
           <w:rPr>
@@ -3286,14 +3284,14 @@
           <w14:ligatures w14:val="standardContextual"/>
         </w:rPr>
       </w:pPr>
-      <w:hyperlink w:anchor="_Toc197441153" w:history="1">
+      <w:hyperlink w:anchor="_Toc197682830" w:history="1">
         <w:r>
           <w:rPr>
             <w:rStyle w:val="Lienhypertexte"/>
             <w:iCs/>
             <w:noProof/>
           </w:rPr>
-          <w:t>5.5</w:t>
+          <w:t>5.4</w:t>
         </w:r>
         <w:r>
           <w:rPr>
@@ -3312,7 +3310,7 @@
             <w:iCs/>
             <w:noProof/>
           </w:rPr>
-          <w:t>Manuel d'Utilisation</w:t>
+          <w:t>Manuel d'Installation</w:t>
         </w:r>
         <w:r>
           <w:rPr>
@@ -3333,7 +3331,7 @@
             <w:noProof/>
             <w:webHidden/>
           </w:rPr>
-          <w:instrText xml:space="preserve"> PAGEREF _Toc197441153 \h </w:instrText>
+          <w:instrText xml:space="preserve"> PAGEREF _Toc197682830 \h </w:instrText>
         </w:r>
         <w:r>
           <w:rPr>
@@ -3353,7 +3351,7 @@
             <w:noProof/>
             <w:webHidden/>
           </w:rPr>
-          <w:t>18</w:t>
+          <w:t>19</w:t>
         </w:r>
         <w:r>
           <w:rPr>
@@ -3380,14 +3378,14 @@
           <w14:ligatures w14:val="standardContextual"/>
         </w:rPr>
       </w:pPr>
-      <w:hyperlink w:anchor="_Toc197441154" w:history="1">
+      <w:hyperlink w:anchor="_Toc197682831" w:history="1">
         <w:r>
           <w:rPr>
             <w:rStyle w:val="Lienhypertexte"/>
             <w:iCs/>
             <w:noProof/>
           </w:rPr>
-          <w:t>5.6</w:t>
+          <w:t>5.5</w:t>
         </w:r>
         <w:r>
           <w:rPr>
@@ -3406,6 +3404,100 @@
             <w:iCs/>
             <w:noProof/>
           </w:rPr>
+          <w:t>Manuel d'Utilisation</w:t>
+        </w:r>
+        <w:r>
+          <w:rPr>
+            <w:noProof/>
+            <w:webHidden/>
+          </w:rPr>
+          <w:tab/>
+        </w:r>
+        <w:r>
+          <w:rPr>
+            <w:noProof/>
+            <w:webHidden/>
+          </w:rPr>
+          <w:fldChar w:fldCharType="begin"/>
+        </w:r>
+        <w:r>
+          <w:rPr>
+            <w:noProof/>
+            <w:webHidden/>
+          </w:rPr>
+          <w:instrText xml:space="preserve"> PAGEREF _Toc197682831 \h </w:instrText>
+        </w:r>
+        <w:r>
+          <w:rPr>
+            <w:noProof/>
+            <w:webHidden/>
+          </w:rPr>
+        </w:r>
+        <w:r>
+          <w:rPr>
+            <w:noProof/>
+            <w:webHidden/>
+          </w:rPr>
+          <w:fldChar w:fldCharType="separate"/>
+        </w:r>
+        <w:r>
+          <w:rPr>
+            <w:noProof/>
+            <w:webHidden/>
+          </w:rPr>
+          <w:t>19</w:t>
+        </w:r>
+        <w:r>
+          <w:rPr>
+            <w:noProof/>
+            <w:webHidden/>
+          </w:rPr>
+          <w:fldChar w:fldCharType="end"/>
+        </w:r>
+      </w:hyperlink>
+    </w:p>
+    <w:p>
+      <w:pPr>
+        <w:pStyle w:val="TM2"/>
+        <w:tabs>
+          <w:tab w:val="left" w:pos="800"/>
+          <w:tab w:val="right" w:leader="dot" w:pos="9060"/>
+        </w:tabs>
+        <w:rPr>
+          <w:rFonts w:asciiTheme="minorHAnsi" w:eastAsiaTheme="minorEastAsia" w:hAnsiTheme="minorHAnsi" w:cstheme="minorBidi"/>
+          <w:noProof/>
+          <w:kern w:val="2"/>
+          <w:szCs w:val="24"/>
+          <w:lang w:val="fr-CH" w:eastAsia="fr-CH"/>
+          <w14:ligatures w14:val="standardContextual"/>
+        </w:rPr>
+      </w:pPr>
+      <w:hyperlink w:anchor="_Toc197682832" w:history="1">
+        <w:r>
+          <w:rPr>
+            <w:rStyle w:val="Lienhypertexte"/>
+            <w:iCs/>
+            <w:noProof/>
+          </w:rPr>
+          <w:t>5.6</w:t>
+        </w:r>
+        <w:r>
+          <w:rPr>
+            <w:rFonts w:asciiTheme="minorHAnsi" w:eastAsiaTheme="minorEastAsia" w:hAnsiTheme="minorHAnsi" w:cstheme="minorBidi"/>
+            <w:noProof/>
+            <w:kern w:val="2"/>
+            <w:szCs w:val="24"/>
+            <w:lang w:val="fr-CH" w:eastAsia="fr-CH"/>
+            <w14:ligatures w14:val="standardContextual"/>
+          </w:rPr>
+          <w:tab/>
+        </w:r>
+        <w:r>
+          <w:rPr>
+            <w:rStyle w:val="Lienhypertexte"/>
+            <w:iCs/>
+            <w:noProof/>
+          </w:rPr>
           <w:t>Archives du projet</w:t>
         </w:r>
         <w:r>
@@ -3427,7 +3519,7 @@
             <w:noProof/>
             <w:webHidden/>
           </w:rPr>
-          <w:instrText xml:space="preserve"> PAGEREF _Toc197441154 \h </w:instrText>
+          <w:instrText xml:space="preserve"> PAGEREF _Toc197682832 \h </w:instrText>
         </w:r>
         <w:r>
           <w:rPr>
@@ -3447,7 +3539,7 @@
             <w:noProof/>
             <w:webHidden/>
           </w:rPr>
-          <w:t>18</w:t>
+          <w:t>19</w:t>
         </w:r>
         <w:r>
           <w:rPr>
@@ -3470,7 +3562,7 @@
       <w:pPr>
         <w:pStyle w:val="Titre1"/>
       </w:pPr>
-      <w:bookmarkStart w:id="0" w:name="_Toc197441119"/>
+      <w:bookmarkStart w:id="0" w:name="_Toc197682796"/>
       <w:r>
         <w:lastRenderedPageBreak/>
         <w:t>Analyse prél</w:t>
@@ -3491,7 +3583,7 @@
           <w:iCs/>
         </w:rPr>
       </w:pPr>
-      <w:bookmarkStart w:id="1" w:name="_Toc197441120"/>
+      <w:bookmarkStart w:id="1" w:name="_Toc197682797"/>
       <w:r>
         <w:rPr>
           <w:i w:val="0"/>
@@ -3703,7 +3795,7 @@
       <w:pPr>
         <w:pStyle w:val="Titre2"/>
       </w:pPr>
-      <w:bookmarkStart w:id="2" w:name="_Toc197441121"/>
+      <w:bookmarkStart w:id="2" w:name="_Toc197682798"/>
       <w:r>
         <w:t>WiseJ.net</w:t>
       </w:r>
@@ -3732,7 +3824,7 @@
       <w:pPr>
         <w:pStyle w:val="Titre3"/>
       </w:pPr>
-      <w:bookmarkStart w:id="3" w:name="_Toc197441122"/>
+      <w:bookmarkStart w:id="3" w:name="_Toc197682799"/>
       <w:r>
         <w:t>Cara</w:t>
       </w:r>
@@ -3763,8 +3855,13 @@
         </w:numPr>
       </w:pPr>
       <w:r>
-        <w:t>Interface graphique similaire à WindowsForm</w:t>
-      </w:r>
+        <w:t xml:space="preserve">Interface graphique similaire à </w:t>
+      </w:r>
+      <w:proofErr w:type="spellStart"/>
+      <w:r>
+        <w:t>WindowsForm</w:t>
+      </w:r>
+      <w:proofErr w:type="spellEnd"/>
     </w:p>
     <w:p>
       <w:pPr>
@@ -3810,7 +3907,7 @@
       <w:pPr>
         <w:pStyle w:val="Titre3"/>
       </w:pPr>
-      <w:bookmarkStart w:id="4" w:name="_Toc197441123"/>
+      <w:bookmarkStart w:id="4" w:name="_Toc197682800"/>
       <w:r>
         <w:t>Avantages</w:t>
       </w:r>
@@ -3844,8 +3941,13 @@
         </w:numPr>
       </w:pPr>
       <w:r>
-        <w:t>Très rapide à prendre en main pour les développeurs WinForm</w:t>
-      </w:r>
+        <w:t xml:space="preserve">Très rapide à prendre en main pour les développeurs </w:t>
+      </w:r>
+      <w:proofErr w:type="spellStart"/>
+      <w:r>
+        <w:t>WinForm</w:t>
+      </w:r>
+      <w:proofErr w:type="spellEnd"/>
     </w:p>
     <w:p>
       <w:pPr>
@@ -3868,18 +3970,23 @@
         </w:numPr>
       </w:pPr>
       <w:r>
-        <w:t>Beaucoup d’extensions disponible en package Nu</w:t>
+        <w:t xml:space="preserve">Beaucoup d’extensions disponible en package </w:t>
+      </w:r>
+      <w:proofErr w:type="spellStart"/>
+      <w:r>
+        <w:t>Nu</w:t>
       </w:r>
       <w:r>
         <w:t>Get</w:t>
       </w:r>
+      <w:proofErr w:type="spellEnd"/>
     </w:p>
     <w:p/>
     <w:p>
       <w:pPr>
         <w:pStyle w:val="Titre3"/>
       </w:pPr>
-      <w:bookmarkStart w:id="5" w:name="_Toc197441124"/>
+      <w:bookmarkStart w:id="5" w:name="_Toc197682801"/>
       <w:r>
         <w:t>Utilisation typique</w:t>
       </w:r>
@@ -3937,7 +4044,23 @@
     <w:p/>
     <w:p>
       <w:r>
-        <w:t>Wisej.NET est un framework .NET moderne qui permet de créer des applications web dynamiques avec la même simplicité que des applications desktop, en C#, tout en offrant un rendu fluide, responsive et professionnel dans un navigateur. Il combine le meilleur du monde WinForms avec la puissance du web.</w:t>
+        <w:t xml:space="preserve">Wisej.NET est un </w:t>
+      </w:r>
+      <w:proofErr w:type="spellStart"/>
+      <w:r>
+        <w:t>framework</w:t>
+      </w:r>
+      <w:proofErr w:type="spellEnd"/>
+      <w:r>
+        <w:t xml:space="preserve"> .NET moderne qui permet de créer des applications web dynamiques avec la même simplicité que des applications desktop, en C#, tout en offrant un rendu fluide, responsive et professionnel dans un navigateur. Il combine le meilleur du monde </w:t>
+      </w:r>
+      <w:proofErr w:type="spellStart"/>
+      <w:r>
+        <w:t>WinForms</w:t>
+      </w:r>
+      <w:proofErr w:type="spellEnd"/>
+      <w:r>
+        <w:t xml:space="preserve"> avec la puissance du web.</w:t>
       </w:r>
     </w:p>
     <w:p/>
@@ -3945,7 +4068,7 @@
       <w:pPr>
         <w:pStyle w:val="Titre2"/>
       </w:pPr>
-      <w:bookmarkStart w:id="6" w:name="_Toc197441125"/>
+      <w:bookmarkStart w:id="6" w:name="_Toc197682802"/>
       <w:r>
         <w:lastRenderedPageBreak/>
         <w:t>Outils Utilisé</w:t>
@@ -4018,8 +4141,13 @@
             <w:tcW w:w="4530" w:type="dxa"/>
           </w:tcPr>
           <w:p>
+            <w:proofErr w:type="spellStart"/>
             <w:r>
-              <w:t>Github desktop</w:t>
+              <w:t>Github</w:t>
+            </w:r>
+            <w:proofErr w:type="spellEnd"/>
+            <w:r>
+              <w:t xml:space="preserve"> desktop</w:t>
             </w:r>
           </w:p>
         </w:tc>
@@ -4040,9 +4168,11 @@
             <w:tcW w:w="4530" w:type="dxa"/>
           </w:tcPr>
           <w:p>
+            <w:proofErr w:type="spellStart"/>
             <w:r>
               <w:t>Github</w:t>
             </w:r>
+            <w:proofErr w:type="spellEnd"/>
           </w:p>
         </w:tc>
         <w:tc>
@@ -4062,9 +4192,11 @@
             <w:tcW w:w="4530" w:type="dxa"/>
           </w:tcPr>
           <w:p>
+            <w:proofErr w:type="spellStart"/>
             <w:r>
               <w:t>IceScrum</w:t>
             </w:r>
+            <w:proofErr w:type="spellEnd"/>
           </w:p>
         </w:tc>
         <w:tc>
@@ -4084,9 +4216,11 @@
             <w:tcW w:w="4530" w:type="dxa"/>
           </w:tcPr>
           <w:p>
+            <w:proofErr w:type="spellStart"/>
             <w:r>
               <w:t>SwissCenter</w:t>
             </w:r>
+            <w:proofErr w:type="spellEnd"/>
           </w:p>
         </w:tc>
         <w:tc>
@@ -4135,7 +4269,7 @@
           <w:iCs/>
         </w:rPr>
       </w:pPr>
-      <w:bookmarkStart w:id="7" w:name="_Toc197441126"/>
+      <w:bookmarkStart w:id="7" w:name="_Toc197682803"/>
       <w:r>
         <w:rPr>
           <w:i w:val="0"/>
@@ -4295,13 +4429,41 @@
         <w:rPr>
           <w:szCs w:val="14"/>
         </w:rPr>
-        <w:t>Les cas critiques sont traité comme des entrée erronées</w:t>
-      </w:r>
+        <w:t xml:space="preserve">Les cas critiques sont </w:t>
+      </w:r>
+      <w:proofErr w:type="gramStart"/>
       <w:r>
         <w:rPr>
           <w:szCs w:val="14"/>
         </w:rPr>
-        <w:t xml:space="preserve"> (ex :Type de champ)</w:t>
+        <w:t>traité</w:t>
+      </w:r>
+      <w:proofErr w:type="gramEnd"/>
+      <w:r>
+        <w:rPr>
+          <w:szCs w:val="14"/>
+        </w:rPr>
+        <w:t xml:space="preserve"> comme des entrée erronées</w:t>
+      </w:r>
+      <w:r>
+        <w:rPr>
+          <w:szCs w:val="14"/>
+        </w:rPr>
+        <w:t xml:space="preserve"> (ex</w:t>
+      </w:r>
+      <w:proofErr w:type="gramStart"/>
+      <w:r>
+        <w:rPr>
+          <w:szCs w:val="14"/>
+        </w:rPr>
+        <w:t> :Type</w:t>
+      </w:r>
+      <w:proofErr w:type="gramEnd"/>
+      <w:r>
+        <w:rPr>
+          <w:szCs w:val="14"/>
+        </w:rPr>
+        <w:t xml:space="preserve"> de champ)</w:t>
       </w:r>
     </w:p>
     <w:p>
@@ -4337,7 +4499,21 @@
         <w:rPr>
           <w:szCs w:val="14"/>
         </w:rPr>
-        <w:t>Les données stockées ne sont disponible qu’à l’utilisateur qui les a insérées</w:t>
+        <w:t xml:space="preserve">Les données stockées ne sont </w:t>
+      </w:r>
+      <w:proofErr w:type="gramStart"/>
+      <w:r>
+        <w:rPr>
+          <w:szCs w:val="14"/>
+        </w:rPr>
+        <w:t>disponible</w:t>
+      </w:r>
+      <w:proofErr w:type="gramEnd"/>
+      <w:r>
+        <w:rPr>
+          <w:szCs w:val="14"/>
+        </w:rPr>
+        <w:t xml:space="preserve"> qu’à l’utilisateur qui les a insérées</w:t>
       </w:r>
     </w:p>
     <w:p>
@@ -4361,7 +4537,7 @@
         </w:rPr>
         <w:br w:type="page"/>
       </w:r>
-      <w:bookmarkStart w:id="8" w:name="_Toc197441127"/>
+      <w:bookmarkStart w:id="8" w:name="_Toc197682804"/>
       <w:r>
         <w:rPr>
           <w:i w:val="0"/>
@@ -4674,7 +4850,7 @@
       <w:pPr>
         <w:pStyle w:val="Titre1"/>
       </w:pPr>
-      <w:bookmarkStart w:id="9" w:name="_Toc197441128"/>
+      <w:bookmarkStart w:id="9" w:name="_Toc197682805"/>
       <w:r>
         <w:t>Analyse</w:t>
       </w:r>
@@ -4694,7 +4870,7 @@
           <w:iCs/>
         </w:rPr>
       </w:pPr>
-      <w:bookmarkStart w:id="10" w:name="_Toc197441129"/>
+      <w:bookmarkStart w:id="10" w:name="_Toc197682806"/>
       <w:r>
         <w:rPr>
           <w:i w:val="0"/>
@@ -4819,7 +4995,7 @@
       <w:pPr>
         <w:pStyle w:val="Titre2"/>
       </w:pPr>
-      <w:bookmarkStart w:id="11" w:name="_Toc197441130"/>
+      <w:bookmarkStart w:id="11" w:name="_Toc197682807"/>
       <w:r>
         <w:t>Critères d’ergonomie (Bastien et Scapin)</w:t>
       </w:r>
@@ -4975,7 +5151,15 @@
         </w:numPr>
       </w:pPr>
       <w:r>
-        <w:t>Messages d’erreur clairs, validation de format (email, code)</w:t>
+        <w:t>Messages d’erreur clairs, validation de format (</w:t>
+      </w:r>
+      <w:proofErr w:type="gramStart"/>
+      <w:r>
+        <w:t>email</w:t>
+      </w:r>
+      <w:proofErr w:type="gramEnd"/>
+      <w:r>
+        <w:t>, code)</w:t>
       </w:r>
     </w:p>
     <w:p>
@@ -5069,7 +5253,7 @@
       <w:pPr>
         <w:pStyle w:val="Titre2"/>
       </w:pPr>
-      <w:bookmarkStart w:id="12" w:name="_Toc197441131"/>
+      <w:bookmarkStart w:id="12" w:name="_Toc197682808"/>
       <w:r>
         <w:t>Cryptographie</w:t>
       </w:r>
@@ -5357,8 +5541,13 @@
         </w:numPr>
       </w:pPr>
       <w:r>
-        <w:t>Exemple : SHA-256, SHA-3, bcrypt</w:t>
-      </w:r>
+        <w:t xml:space="preserve">Exemple : SHA-256, SHA-3, </w:t>
+      </w:r>
+      <w:proofErr w:type="spellStart"/>
+      <w:r>
+        <w:t>bcrypt</w:t>
+      </w:r>
+      <w:proofErr w:type="spellEnd"/>
     </w:p>
     <w:p/>
     <w:p>
@@ -5490,7 +5679,7 @@
         </w:rPr>
       </w:pPr>
       <w:bookmarkStart w:id="13" w:name="_Toc71691012"/>
-      <w:bookmarkStart w:id="14" w:name="_Toc197441132"/>
+      <w:bookmarkStart w:id="14" w:name="_Toc197682809"/>
       <w:r>
         <w:rPr>
           <w:i w:val="0"/>
@@ -5561,8 +5750,9 @@
           <w:szCs w:val="14"/>
           <w:lang w:eastAsia="fr-FR"/>
         </w:rPr>
-        <w:t xml:space="preserve"> sur IceScrum</w:t>
-      </w:r>
+        <w:t xml:space="preserve"> sur </w:t>
+      </w:r>
+      <w:proofErr w:type="spellStart"/>
       <w:r>
         <w:rPr>
           <w:rFonts w:ascii="Arial" w:hAnsi="Arial"/>
@@ -5570,8 +5760,9 @@
           <w:szCs w:val="14"/>
           <w:lang w:eastAsia="fr-FR"/>
         </w:rPr>
-        <w:t xml:space="preserve"> (sur PC et sur tablette)</w:t>
-      </w:r>
+        <w:t>IceScrum</w:t>
+      </w:r>
+      <w:proofErr w:type="spellEnd"/>
       <w:r>
         <w:rPr>
           <w:rFonts w:ascii="Arial" w:hAnsi="Arial"/>
@@ -5579,7 +5770,7 @@
           <w:szCs w:val="14"/>
           <w:lang w:eastAsia="fr-FR"/>
         </w:rPr>
-        <w:t xml:space="preserve">. Puis la seconde en envoyant l’accès à l’application à différents utilisateur choisi </w:t>
+        <w:t xml:space="preserve"> (sur PC et sur tablette)</w:t>
       </w:r>
       <w:r>
         <w:rPr>
@@ -5588,7 +5779,7 @@
           <w:szCs w:val="14"/>
           <w:lang w:eastAsia="fr-FR"/>
         </w:rPr>
-        <w:t xml:space="preserve">pour me faire un retour concret sur le UI, les bugs ainsi </w:t>
+        <w:t xml:space="preserve">. Puis la seconde en envoyant l’accès à l’application à différents utilisateur choisi </w:t>
       </w:r>
       <w:r>
         <w:rPr>
@@ -5597,7 +5788,7 @@
           <w:szCs w:val="14"/>
           <w:lang w:eastAsia="fr-FR"/>
         </w:rPr>
-        <w:t xml:space="preserve">que l’utilisation </w:t>
+        <w:t xml:space="preserve">pour me faire un retour concret sur le UI, les bugs ainsi </w:t>
       </w:r>
       <w:r>
         <w:rPr>
@@ -5606,7 +5797,7 @@
           <w:szCs w:val="14"/>
           <w:lang w:eastAsia="fr-FR"/>
         </w:rPr>
-        <w:t>globale de l’application.</w:t>
+        <w:t xml:space="preserve">que l’utilisation </w:t>
       </w:r>
       <w:r>
         <w:rPr>
@@ -5615,7 +5806,7 @@
           <w:szCs w:val="14"/>
           <w:lang w:eastAsia="fr-FR"/>
         </w:rPr>
-        <w:t xml:space="preserve"> Pour les testeurs de l’application, je vais </w:t>
+        <w:t>globale de l’application.</w:t>
       </w:r>
       <w:r>
         <w:rPr>
@@ -5624,7 +5815,7 @@
           <w:szCs w:val="14"/>
           <w:lang w:eastAsia="fr-FR"/>
         </w:rPr>
-        <w:t>leur fournir un accès libre pour permettre le test de toutes les fonctionnalités</w:t>
+        <w:t xml:space="preserve"> Pour les testeurs de l’application, je vais </w:t>
       </w:r>
       <w:r>
         <w:rPr>
@@ -5633,7 +5824,36 @@
           <w:szCs w:val="14"/>
           <w:lang w:eastAsia="fr-FR"/>
         </w:rPr>
-        <w:t>, un guide d’utilisation ainsi qu’un google form pour permettre les retours de bug ou améliorations.</w:t>
+        <w:t>leur fournir un accès libre pour permettre le test de toutes les fonctionnalités</w:t>
+      </w:r>
+      <w:r>
+        <w:rPr>
+          <w:rFonts w:ascii="Arial" w:hAnsi="Arial"/>
+          <w:sz w:val="24"/>
+          <w:szCs w:val="14"/>
+          <w:lang w:eastAsia="fr-FR"/>
+        </w:rPr>
+        <w:t xml:space="preserve">, un guide d’utilisation ainsi qu’un google </w:t>
+      </w:r>
+      <w:proofErr w:type="spellStart"/>
+      <w:r>
+        <w:rPr>
+          <w:rFonts w:ascii="Arial" w:hAnsi="Arial"/>
+          <w:sz w:val="24"/>
+          <w:szCs w:val="14"/>
+          <w:lang w:eastAsia="fr-FR"/>
+        </w:rPr>
+        <w:t>form</w:t>
+      </w:r>
+      <w:proofErr w:type="spellEnd"/>
+      <w:r>
+        <w:rPr>
+          <w:rFonts w:ascii="Arial" w:hAnsi="Arial"/>
+          <w:sz w:val="24"/>
+          <w:szCs w:val="14"/>
+          <w:lang w:eastAsia="fr-FR"/>
+        </w:rPr>
+        <w:t xml:space="preserve"> pour permettre les retours de bug ou améliorations.</w:t>
       </w:r>
     </w:p>
     <w:p>
@@ -5646,7 +5866,7 @@
       </w:pPr>
       <w:bookmarkStart w:id="15" w:name="_Toc25553310"/>
       <w:bookmarkStart w:id="16" w:name="_Toc71691015"/>
-      <w:bookmarkStart w:id="17" w:name="_Toc197441133"/>
+      <w:bookmarkStart w:id="17" w:name="_Toc197682810"/>
       <w:r>
         <w:rPr>
           <w:rFonts w:cs="Arial"/>
@@ -5730,7 +5950,25 @@
           <w:iCs/>
           <w:sz w:val="24"/>
         </w:rPr>
-        <w:t xml:space="preserve"> Je vais pour contrer cela me baser sur la documentation Wisej.net ainsi que la documentation .net Core de Microsoft.</w:t>
+        <w:t xml:space="preserve"> Je vais pour contrer cela me baser sur la documentation Wisej.net ainsi que la documentation .net </w:t>
+      </w:r>
+      <w:proofErr w:type="spellStart"/>
+      <w:r>
+        <w:rPr>
+          <w:rFonts w:ascii="Arial" w:hAnsi="Arial" w:cs="Arial"/>
+          <w:iCs/>
+          <w:sz w:val="24"/>
+        </w:rPr>
+        <w:t>Core</w:t>
+      </w:r>
+      <w:proofErr w:type="spellEnd"/>
+      <w:r>
+        <w:rPr>
+          <w:rFonts w:ascii="Arial" w:hAnsi="Arial" w:cs="Arial"/>
+          <w:iCs/>
+          <w:sz w:val="24"/>
+        </w:rPr>
+        <w:t xml:space="preserve"> de Microsoft.</w:t>
       </w:r>
     </w:p>
     <w:p>
@@ -5756,7 +5994,7 @@
           <w:iCs/>
         </w:rPr>
       </w:pPr>
-      <w:bookmarkStart w:id="18" w:name="_Toc197441134"/>
+      <w:bookmarkStart w:id="18" w:name="_Toc197682811"/>
       <w:r>
         <w:rPr>
           <w:i w:val="0"/>
@@ -5888,7 +6126,7 @@
       </w:pPr>
       <w:bookmarkStart w:id="19" w:name="_Toc25553314"/>
       <w:bookmarkStart w:id="20" w:name="_Toc71691019"/>
-      <w:bookmarkStart w:id="21" w:name="_Toc197441135"/>
+      <w:bookmarkStart w:id="21" w:name="_Toc197682812"/>
       <w:r>
         <w:rPr>
           <w:i w:val="0"/>
@@ -5927,7 +6165,7 @@
       <w:pPr>
         <w:pStyle w:val="Titre3"/>
       </w:pPr>
-      <w:bookmarkStart w:id="22" w:name="_Toc197441136"/>
+      <w:bookmarkStart w:id="22" w:name="_Toc197682813"/>
       <w:r>
         <w:t>Maquette</w:t>
       </w:r>
@@ -6738,7 +6976,15 @@
         <w:t>pour le temps de l’entretien</w:t>
       </w:r>
       <w:r>
-        <w:t>. Puis une liste de checkbox pour définit les motivations de l’entretien</w:t>
+        <w:t xml:space="preserve">. Puis une liste de </w:t>
+      </w:r>
+      <w:proofErr w:type="spellStart"/>
+      <w:r>
+        <w:t>checkbox</w:t>
+      </w:r>
+      <w:proofErr w:type="spellEnd"/>
+      <w:r>
+        <w:t xml:space="preserve"> pour définit les motivations de l’entretien</w:t>
       </w:r>
       <w:r>
         <w:t xml:space="preserve"> (Conduite addictives, Incident critique, Conflit entre élèves, Incivilités / violences</w:t>
@@ -6753,10 +6999,26 @@
         <w:t xml:space="preserve"> de maltrait</w:t>
       </w:r>
       <w:r>
-        <w:t>ances, Discrimination, Difficultés / tentions ave un-e enseignan</w:t>
-      </w:r>
-      <w:r>
-        <w:t>t-e, Harcèlement / Intimidation, Genre – orientation sexuelle et affective, Autre)</w:t>
+        <w:t xml:space="preserve">ances, Discrimination, Difficultés / tentions ave </w:t>
+      </w:r>
+      <w:proofErr w:type="spellStart"/>
+      <w:r>
+        <w:t>un-e</w:t>
+      </w:r>
+      <w:proofErr w:type="spellEnd"/>
+      <w:r>
+        <w:t xml:space="preserve"> </w:t>
+      </w:r>
+      <w:proofErr w:type="spellStart"/>
+      <w:r>
+        <w:t>enseignan</w:t>
+      </w:r>
+      <w:r>
+        <w:t>t-e</w:t>
+      </w:r>
+      <w:proofErr w:type="spellEnd"/>
+      <w:r>
+        <w:t>, Harcèlement / Intimidation, Genre – orientation sexuelle et affective, Autre)</w:t>
       </w:r>
     </w:p>
     <w:p/>
@@ -6864,7 +7126,7 @@
       <w:pPr>
         <w:pStyle w:val="Titre3"/>
       </w:pPr>
-      <w:bookmarkStart w:id="23" w:name="_Toc197441137"/>
+      <w:bookmarkStart w:id="23" w:name="_Toc197682814"/>
       <w:r>
         <w:t>MCD</w:t>
       </w:r>
@@ -6943,7 +7205,7 @@
       <w:pPr>
         <w:pStyle w:val="Titre3"/>
       </w:pPr>
-      <w:bookmarkStart w:id="24" w:name="_Toc197441138"/>
+      <w:bookmarkStart w:id="24" w:name="_Toc197682815"/>
       <w:r>
         <w:t>MLD</w:t>
       </w:r>
@@ -7020,7 +7282,15 @@
         <w:t>aux vues</w:t>
       </w:r>
       <w:r>
-        <w:t xml:space="preserve"> de la relation N,M qui force l’utilisation d’une table de jointure.</w:t>
+        <w:t xml:space="preserve"> de la relation </w:t>
+      </w:r>
+      <w:proofErr w:type="gramStart"/>
+      <w:r>
+        <w:t>N,M</w:t>
+      </w:r>
+      <w:proofErr w:type="gramEnd"/>
+      <w:r>
+        <w:t xml:space="preserve"> qui force l’utilisation d’une table de jointure.</w:t>
       </w:r>
     </w:p>
     <w:p>
@@ -7031,7 +7301,7 @@
         </w:tabs>
       </w:pPr>
       <w:bookmarkStart w:id="25" w:name="_Toc71703259"/>
-      <w:bookmarkStart w:id="26" w:name="_Toc197441139"/>
+      <w:bookmarkStart w:id="26" w:name="_Toc197682816"/>
       <w:r>
         <w:t>R</w:t>
       </w:r>
@@ -7051,7 +7321,7 @@
       </w:pPr>
       <w:bookmarkStart w:id="27" w:name="_Toc25553317"/>
       <w:bookmarkStart w:id="28" w:name="_Toc71691022"/>
-      <w:bookmarkStart w:id="29" w:name="_Toc197441140"/>
+      <w:bookmarkStart w:id="29" w:name="_Toc197682817"/>
       <w:r>
         <w:rPr>
           <w:i w:val="0"/>
@@ -7070,7 +7340,7 @@
       <w:pPr>
         <w:pStyle w:val="Titre3"/>
       </w:pPr>
-      <w:bookmarkStart w:id="31" w:name="_Toc197441141"/>
+      <w:bookmarkStart w:id="31" w:name="_Toc197682818"/>
       <w:r>
         <w:t>Liste des fichiers</w:t>
       </w:r>
@@ -7097,8 +7367,13 @@
           <w:lang w:val="fr-CH"/>
         </w:rPr>
       </w:pPr>
-      <w:r>
-        <w:t xml:space="preserve">Database.cs : </w:t>
+      <w:proofErr w:type="spellStart"/>
+      <w:r>
+        <w:t>Database.cs</w:t>
+      </w:r>
+      <w:proofErr w:type="spellEnd"/>
+      <w:r>
+        <w:t xml:space="preserve"> : </w:t>
       </w:r>
       <w:r>
         <w:rPr>
@@ -7124,11 +7399,19 @@
           <w:lang w:val="fr-CH"/>
         </w:rPr>
       </w:pPr>
-      <w:r>
-        <w:rPr>
-          <w:lang w:val="fr-CH"/>
-        </w:rPr>
-        <w:t>Event.cs : Classe d’objet de type Event</w:t>
+      <w:proofErr w:type="spellStart"/>
+      <w:r>
+        <w:rPr>
+          <w:lang w:val="fr-CH"/>
+        </w:rPr>
+        <w:t>Event.cs</w:t>
+      </w:r>
+      <w:proofErr w:type="spellEnd"/>
+      <w:r>
+        <w:rPr>
+          <w:lang w:val="fr-CH"/>
+        </w:rPr>
+        <w:t> : Classe d’objet de type Event</w:t>
       </w:r>
       <w:r>
         <w:rPr>
@@ -7148,6 +7431,7 @@
           <w:lang w:val="fr-CH"/>
         </w:rPr>
       </w:pPr>
+      <w:proofErr w:type="spellStart"/>
       <w:r>
         <w:rPr>
           <w:lang w:val="fr-CH"/>
@@ -7155,6 +7439,7 @@
         <w:lastRenderedPageBreak/>
         <w:t>EventAffichage.cs</w:t>
       </w:r>
+      <w:proofErr w:type="spellEnd"/>
       <w:r>
         <w:rPr>
           <w:lang w:val="fr-CH"/>
@@ -7165,8 +7450,16 @@
         <w:rPr>
           <w:lang w:val="fr-CH"/>
         </w:rPr>
-        <w:t>permettant l’affichage de la datagrid</w:t>
-      </w:r>
+        <w:t xml:space="preserve">permettant l’affichage de la </w:t>
+      </w:r>
+      <w:proofErr w:type="spellStart"/>
+      <w:r>
+        <w:rPr>
+          <w:lang w:val="fr-CH"/>
+        </w:rPr>
+        <w:t>datagrid</w:t>
+      </w:r>
+      <w:proofErr w:type="spellEnd"/>
       <w:r>
         <w:rPr>
           <w:lang w:val="fr-CH"/>
@@ -7185,11 +7478,19 @@
           <w:lang w:val="fr-CH"/>
         </w:rPr>
       </w:pPr>
-      <w:r>
-        <w:rPr>
-          <w:lang w:val="fr-CH"/>
-        </w:rPr>
-        <w:t xml:space="preserve">EventDAO.cs : </w:t>
+      <w:proofErr w:type="spellStart"/>
+      <w:r>
+        <w:rPr>
+          <w:lang w:val="fr-CH"/>
+        </w:rPr>
+        <w:t>EventDAO.cs</w:t>
+      </w:r>
+      <w:proofErr w:type="spellEnd"/>
+      <w:r>
+        <w:rPr>
+          <w:lang w:val="fr-CH"/>
+        </w:rPr>
+        <w:t xml:space="preserve"> : </w:t>
       </w:r>
       <w:r>
         <w:rPr>
@@ -7201,8 +7502,16 @@
         <w:rPr>
           <w:lang w:val="fr-CH"/>
         </w:rPr>
-        <w:t>d’evenement</w:t>
-      </w:r>
+        <w:t>d’</w:t>
+      </w:r>
+      <w:proofErr w:type="spellStart"/>
+      <w:r>
+        <w:rPr>
+          <w:lang w:val="fr-CH"/>
+        </w:rPr>
+        <w:t>evenement</w:t>
+      </w:r>
+      <w:proofErr w:type="spellEnd"/>
       <w:r>
         <w:rPr>
           <w:lang w:val="fr-CH"/>
@@ -7221,11 +7530,19 @@
           <w:lang w:val="fr-CH"/>
         </w:rPr>
       </w:pPr>
-      <w:r>
-        <w:rPr>
-          <w:lang w:val="fr-CH"/>
-        </w:rPr>
-        <w:t>Interview.cs : Classe d’objet de type Interview</w:t>
+      <w:proofErr w:type="spellStart"/>
+      <w:r>
+        <w:rPr>
+          <w:lang w:val="fr-CH"/>
+        </w:rPr>
+        <w:t>Interview.cs</w:t>
+      </w:r>
+      <w:proofErr w:type="spellEnd"/>
+      <w:r>
+        <w:rPr>
+          <w:lang w:val="fr-CH"/>
+        </w:rPr>
+        <w:t> : Classe d’objet de type Interview</w:t>
       </w:r>
       <w:r>
         <w:rPr>
@@ -7245,11 +7562,19 @@
           <w:lang w:val="fr-CH"/>
         </w:rPr>
       </w:pPr>
-      <w:r>
-        <w:rPr>
-          <w:lang w:val="fr-CH"/>
-        </w:rPr>
-        <w:t>InterviewDAO.cs : Classe qui a accès à la DB pour la gestion d’entretiens</w:t>
+      <w:proofErr w:type="spellStart"/>
+      <w:r>
+        <w:rPr>
+          <w:lang w:val="fr-CH"/>
+        </w:rPr>
+        <w:t>InterviewDAO.cs</w:t>
+      </w:r>
+      <w:proofErr w:type="spellEnd"/>
+      <w:r>
+        <w:rPr>
+          <w:lang w:val="fr-CH"/>
+        </w:rPr>
+        <w:t> : Classe qui a accès à la DB pour la gestion d’entretiens</w:t>
       </w:r>
       <w:r>
         <w:rPr>
@@ -7269,11 +7594,19 @@
           <w:lang w:val="fr-CH"/>
         </w:rPr>
       </w:pPr>
-      <w:r>
-        <w:rPr>
-          <w:lang w:val="fr-CH"/>
-        </w:rPr>
-        <w:t xml:space="preserve">MailHelper.cs : </w:t>
+      <w:proofErr w:type="spellStart"/>
+      <w:r>
+        <w:rPr>
+          <w:lang w:val="fr-CH"/>
+        </w:rPr>
+        <w:t>MailHelper.cs</w:t>
+      </w:r>
+      <w:proofErr w:type="spellEnd"/>
+      <w:r>
+        <w:rPr>
+          <w:lang w:val="fr-CH"/>
+        </w:rPr>
+        <w:t xml:space="preserve"> : </w:t>
       </w:r>
       <w:r>
         <w:rPr>
@@ -7305,11 +7638,19 @@
           <w:lang w:val="fr-CH"/>
         </w:rPr>
       </w:pPr>
-      <w:r>
-        <w:rPr>
-          <w:lang w:val="fr-CH"/>
-        </w:rPr>
-        <w:t xml:space="preserve">PasswordHelper.cs : </w:t>
+      <w:proofErr w:type="spellStart"/>
+      <w:r>
+        <w:rPr>
+          <w:lang w:val="fr-CH"/>
+        </w:rPr>
+        <w:t>PasswordHelper.cs</w:t>
+      </w:r>
+      <w:proofErr w:type="spellEnd"/>
+      <w:r>
+        <w:rPr>
+          <w:lang w:val="fr-CH"/>
+        </w:rPr>
+        <w:t xml:space="preserve"> : </w:t>
       </w:r>
       <w:r>
         <w:rPr>
@@ -7335,17 +7676,39 @@
           <w:lang w:val="fr-CH"/>
         </w:rPr>
       </w:pPr>
-      <w:r>
-        <w:rPr>
-          <w:lang w:val="fr-CH"/>
-        </w:rPr>
-        <w:t xml:space="preserve">Seance.cs : </w:t>
-      </w:r>
-      <w:r>
-        <w:rPr>
-          <w:lang w:val="fr-CH"/>
-        </w:rPr>
-        <w:t>Classe d’objet de type Seance.</w:t>
+      <w:proofErr w:type="spellStart"/>
+      <w:r>
+        <w:rPr>
+          <w:lang w:val="fr-CH"/>
+        </w:rPr>
+        <w:t>Seance.cs</w:t>
+      </w:r>
+      <w:proofErr w:type="spellEnd"/>
+      <w:r>
+        <w:rPr>
+          <w:lang w:val="fr-CH"/>
+        </w:rPr>
+        <w:t xml:space="preserve"> : </w:t>
+      </w:r>
+      <w:r>
+        <w:rPr>
+          <w:lang w:val="fr-CH"/>
+        </w:rPr>
+        <w:t xml:space="preserve">Classe d’objet de type </w:t>
+      </w:r>
+      <w:proofErr w:type="spellStart"/>
+      <w:r>
+        <w:rPr>
+          <w:lang w:val="fr-CH"/>
+        </w:rPr>
+        <w:t>Seance</w:t>
+      </w:r>
+      <w:proofErr w:type="spellEnd"/>
+      <w:r>
+        <w:rPr>
+          <w:lang w:val="fr-CH"/>
+        </w:rPr>
+        <w:t>.</w:t>
       </w:r>
     </w:p>
     <w:p>
@@ -7359,11 +7722,33 @@
           <w:lang w:val="fr-CH"/>
         </w:rPr>
       </w:pPr>
-      <w:r>
-        <w:rPr>
-          <w:lang w:val="fr-CH"/>
-        </w:rPr>
-        <w:t>SeanceDAO .cs : Classe qui a accès à la DB</w:t>
+      <w:proofErr w:type="spellStart"/>
+      <w:r>
+        <w:rPr>
+          <w:lang w:val="fr-CH"/>
+        </w:rPr>
+        <w:t>SeanceDAO</w:t>
+      </w:r>
+      <w:proofErr w:type="spellEnd"/>
+      <w:r>
+        <w:rPr>
+          <w:lang w:val="fr-CH"/>
+        </w:rPr>
+        <w:t> .</w:t>
+      </w:r>
+      <w:proofErr w:type="spellStart"/>
+      <w:r>
+        <w:rPr>
+          <w:lang w:val="fr-CH"/>
+        </w:rPr>
+        <w:t>cs</w:t>
+      </w:r>
+      <w:proofErr w:type="spellEnd"/>
+      <w:r>
+        <w:rPr>
+          <w:lang w:val="fr-CH"/>
+        </w:rPr>
+        <w:t> : Classe qui a accès à la DB</w:t>
       </w:r>
       <w:r>
         <w:rPr>
@@ -7383,11 +7768,19 @@
           <w:lang w:val="fr-CH"/>
         </w:rPr>
       </w:pPr>
-      <w:r>
-        <w:rPr>
-          <w:lang w:val="fr-CH"/>
-        </w:rPr>
-        <w:t>Utilisateur.cs : Classe d’objet de type Utilisateur.</w:t>
+      <w:proofErr w:type="spellStart"/>
+      <w:r>
+        <w:rPr>
+          <w:lang w:val="fr-CH"/>
+        </w:rPr>
+        <w:t>Utilisateur.cs</w:t>
+      </w:r>
+      <w:proofErr w:type="spellEnd"/>
+      <w:r>
+        <w:rPr>
+          <w:lang w:val="fr-CH"/>
+        </w:rPr>
+        <w:t> : Classe d’objet de type Utilisateur.</w:t>
       </w:r>
     </w:p>
     <w:p>
@@ -7401,11 +7794,19 @@
           <w:lang w:val="fr-CH"/>
         </w:rPr>
       </w:pPr>
-      <w:r>
-        <w:rPr>
-          <w:lang w:val="fr-CH"/>
-        </w:rPr>
-        <w:t>UtilisateurDAO.cs : Classe qui a accès à la DB pour la gestion des utilisateurs.</w:t>
+      <w:proofErr w:type="spellStart"/>
+      <w:r>
+        <w:rPr>
+          <w:lang w:val="fr-CH"/>
+        </w:rPr>
+        <w:t>UtilisateurDAO.cs</w:t>
+      </w:r>
+      <w:proofErr w:type="spellEnd"/>
+      <w:r>
+        <w:rPr>
+          <w:lang w:val="fr-CH"/>
+        </w:rPr>
+        <w:t> : Classe qui a accès à la DB pour la gestion des utilisateurs.</w:t>
       </w:r>
     </w:p>
     <w:p>
@@ -7457,8 +7858,16 @@
         <w:rPr>
           <w:lang w:val="fr-CH"/>
         </w:rPr>
-        <w:t xml:space="preserve"> + .designer</w:t>
-      </w:r>
+        <w:t xml:space="preserve"> </w:t>
+      </w:r>
+      <w:proofErr w:type="gramStart"/>
+      <w:r>
+        <w:rPr>
+          <w:lang w:val="fr-CH"/>
+        </w:rPr>
+        <w:t>+ .designer</w:t>
+      </w:r>
+      <w:proofErr w:type="gramEnd"/>
       <w:r>
         <w:rPr>
           <w:lang w:val="fr-CH"/>
@@ -7483,11 +7892,33 @@
           <w:lang w:val="fr-CH"/>
         </w:rPr>
       </w:pPr>
-      <w:r>
-        <w:rPr>
-          <w:lang w:val="fr-CH"/>
-        </w:rPr>
-        <w:t xml:space="preserve">HomePage.cs + .designer : </w:t>
+      <w:proofErr w:type="spellStart"/>
+      <w:r>
+        <w:rPr>
+          <w:lang w:val="fr-CH"/>
+        </w:rPr>
+        <w:t>HomePage.cs</w:t>
+      </w:r>
+      <w:proofErr w:type="spellEnd"/>
+      <w:r>
+        <w:rPr>
+          <w:lang w:val="fr-CH"/>
+        </w:rPr>
+        <w:t xml:space="preserve"> </w:t>
+      </w:r>
+      <w:proofErr w:type="gramStart"/>
+      <w:r>
+        <w:rPr>
+          <w:lang w:val="fr-CH"/>
+        </w:rPr>
+        <w:t>+ .designer</w:t>
+      </w:r>
+      <w:proofErr w:type="gramEnd"/>
+      <w:r>
+        <w:rPr>
+          <w:lang w:val="fr-CH"/>
+        </w:rPr>
+        <w:t xml:space="preserve"> : </w:t>
       </w:r>
       <w:r>
         <w:rPr>
@@ -7499,13 +7930,35 @@
         <w:rPr>
           <w:lang w:val="fr-CH"/>
         </w:rPr>
-        <w:t xml:space="preserve"> Elle gère les différents UserContol à afficher à l’aide de la </w:t>
-      </w:r>
-      <w:r>
-        <w:rPr>
-          <w:lang w:val="fr-CH"/>
-        </w:rPr>
-        <w:t>navbar.</w:t>
+        <w:t xml:space="preserve"> Elle gère les différents </w:t>
+      </w:r>
+      <w:proofErr w:type="spellStart"/>
+      <w:r>
+        <w:rPr>
+          <w:lang w:val="fr-CH"/>
+        </w:rPr>
+        <w:t>UserContol</w:t>
+      </w:r>
+      <w:proofErr w:type="spellEnd"/>
+      <w:r>
+        <w:rPr>
+          <w:lang w:val="fr-CH"/>
+        </w:rPr>
+        <w:t xml:space="preserve"> à afficher à l’aide de la </w:t>
+      </w:r>
+      <w:proofErr w:type="spellStart"/>
+      <w:r>
+        <w:rPr>
+          <w:lang w:val="fr-CH"/>
+        </w:rPr>
+        <w:t>navbar</w:t>
+      </w:r>
+      <w:proofErr w:type="spellEnd"/>
+      <w:r>
+        <w:rPr>
+          <w:lang w:val="fr-CH"/>
+        </w:rPr>
+        <w:t>.</w:t>
       </w:r>
     </w:p>
     <w:p>
@@ -7519,11 +7972,33 @@
           <w:lang w:val="fr-CH"/>
         </w:rPr>
       </w:pPr>
-      <w:r>
-        <w:rPr>
-          <w:lang w:val="fr-CH"/>
-        </w:rPr>
-        <w:t xml:space="preserve">LoginPage.cs + .designer : </w:t>
+      <w:proofErr w:type="spellStart"/>
+      <w:r>
+        <w:rPr>
+          <w:lang w:val="fr-CH"/>
+        </w:rPr>
+        <w:t>LoginPage.cs</w:t>
+      </w:r>
+      <w:proofErr w:type="spellEnd"/>
+      <w:r>
+        <w:rPr>
+          <w:lang w:val="fr-CH"/>
+        </w:rPr>
+        <w:t xml:space="preserve"> </w:t>
+      </w:r>
+      <w:proofErr w:type="gramStart"/>
+      <w:r>
+        <w:rPr>
+          <w:lang w:val="fr-CH"/>
+        </w:rPr>
+        <w:t>+ .designer</w:t>
+      </w:r>
+      <w:proofErr w:type="gramEnd"/>
+      <w:r>
+        <w:rPr>
+          <w:lang w:val="fr-CH"/>
+        </w:rPr>
+        <w:t xml:space="preserve"> : </w:t>
       </w:r>
       <w:r>
         <w:rPr>
@@ -7549,11 +8024,33 @@
           <w:lang w:val="fr-CH"/>
         </w:rPr>
       </w:pPr>
-      <w:r>
-        <w:rPr>
-          <w:lang w:val="fr-CH"/>
-        </w:rPr>
-        <w:t xml:space="preserve">RegisterPage.cs + .designer : </w:t>
+      <w:proofErr w:type="spellStart"/>
+      <w:r>
+        <w:rPr>
+          <w:lang w:val="fr-CH"/>
+        </w:rPr>
+        <w:t>RegisterPage.cs</w:t>
+      </w:r>
+      <w:proofErr w:type="spellEnd"/>
+      <w:r>
+        <w:rPr>
+          <w:lang w:val="fr-CH"/>
+        </w:rPr>
+        <w:t xml:space="preserve"> </w:t>
+      </w:r>
+      <w:proofErr w:type="gramStart"/>
+      <w:r>
+        <w:rPr>
+          <w:lang w:val="fr-CH"/>
+        </w:rPr>
+        <w:t>+ .designer</w:t>
+      </w:r>
+      <w:proofErr w:type="gramEnd"/>
+      <w:r>
+        <w:rPr>
+          <w:lang w:val="fr-CH"/>
+        </w:rPr>
+        <w:t xml:space="preserve"> : </w:t>
       </w:r>
       <w:r>
         <w:rPr>
@@ -7579,11 +8076,33 @@
           <w:lang w:val="fr-CH"/>
         </w:rPr>
       </w:pPr>
-      <w:r>
-        <w:rPr>
-          <w:lang w:val="fr-CH"/>
-        </w:rPr>
-        <w:t xml:space="preserve">ValidationPage.cs + .designer : </w:t>
+      <w:proofErr w:type="spellStart"/>
+      <w:r>
+        <w:rPr>
+          <w:lang w:val="fr-CH"/>
+        </w:rPr>
+        <w:t>ValidationPage.cs</w:t>
+      </w:r>
+      <w:proofErr w:type="spellEnd"/>
+      <w:r>
+        <w:rPr>
+          <w:lang w:val="fr-CH"/>
+        </w:rPr>
+        <w:t xml:space="preserve"> </w:t>
+      </w:r>
+      <w:proofErr w:type="gramStart"/>
+      <w:r>
+        <w:rPr>
+          <w:lang w:val="fr-CH"/>
+        </w:rPr>
+        <w:t>+ .designer</w:t>
+      </w:r>
+      <w:proofErr w:type="gramEnd"/>
+      <w:r>
+        <w:rPr>
+          <w:lang w:val="fr-CH"/>
+        </w:rPr>
+        <w:t xml:space="preserve"> : </w:t>
       </w:r>
       <w:r>
         <w:rPr>
@@ -7595,13 +8114,27 @@
         <w:rPr>
           <w:lang w:val="fr-CH"/>
         </w:rPr>
-        <w:t xml:space="preserve"> avec la logique de validation d</w:t>
-      </w:r>
-      <w:r>
-        <w:rPr>
-          <w:lang w:val="fr-CH"/>
-        </w:rPr>
-        <w:t>’email utilisateur.</w:t>
+        <w:t xml:space="preserve"> avec la logique de validation </w:t>
+      </w:r>
+      <w:proofErr w:type="gramStart"/>
+      <w:r>
+        <w:rPr>
+          <w:lang w:val="fr-CH"/>
+        </w:rPr>
+        <w:t>d</w:t>
+      </w:r>
+      <w:r>
+        <w:rPr>
+          <w:lang w:val="fr-CH"/>
+        </w:rPr>
+        <w:t>’email</w:t>
+      </w:r>
+      <w:proofErr w:type="gramEnd"/>
+      <w:r>
+        <w:rPr>
+          <w:lang w:val="fr-CH"/>
+        </w:rPr>
+        <w:t xml:space="preserve"> utilisateur.</w:t>
       </w:r>
     </w:p>
     <w:p>
@@ -7618,12 +8151,14 @@
           <w:lang w:val="fr-CH"/>
         </w:rPr>
       </w:pPr>
+      <w:proofErr w:type="spellStart"/>
       <w:r>
         <w:rPr>
           <w:lang w:val="fr-CH"/>
         </w:rPr>
         <w:t>UserControl</w:t>
       </w:r>
+      <w:proofErr w:type="spellEnd"/>
     </w:p>
     <w:p>
       <w:pPr>
@@ -7648,13 +8183,49 @@
         <w:rPr>
           <w:lang w:val="fr-CH"/>
         </w:rPr>
-        <w:t>afficher uniquement la page HomePage à l’utilisateur et de modifier le contenu d’un panel par ces fameux UserControl</w:t>
-      </w:r>
-      <w:r>
-        <w:rPr>
-          <w:lang w:val="fr-CH"/>
-        </w:rPr>
-        <w:t xml:space="preserve"> en cliquant sur la navbar.</w:t>
+        <w:t xml:space="preserve">afficher uniquement la page </w:t>
+      </w:r>
+      <w:proofErr w:type="spellStart"/>
+      <w:r>
+        <w:rPr>
+          <w:lang w:val="fr-CH"/>
+        </w:rPr>
+        <w:t>HomePage</w:t>
+      </w:r>
+      <w:proofErr w:type="spellEnd"/>
+      <w:r>
+        <w:rPr>
+          <w:lang w:val="fr-CH"/>
+        </w:rPr>
+        <w:t xml:space="preserve"> à l’utilisateur et de modifier le contenu d’un panel par ces fameux </w:t>
+      </w:r>
+      <w:proofErr w:type="spellStart"/>
+      <w:r>
+        <w:rPr>
+          <w:lang w:val="fr-CH"/>
+        </w:rPr>
+        <w:t>UserControl</w:t>
+      </w:r>
+      <w:proofErr w:type="spellEnd"/>
+      <w:r>
+        <w:rPr>
+          <w:lang w:val="fr-CH"/>
+        </w:rPr>
+        <w:t xml:space="preserve"> en cliquant sur la </w:t>
+      </w:r>
+      <w:proofErr w:type="spellStart"/>
+      <w:r>
+        <w:rPr>
+          <w:lang w:val="fr-CH"/>
+        </w:rPr>
+        <w:t>navbar</w:t>
+      </w:r>
+      <w:proofErr w:type="spellEnd"/>
+      <w:r>
+        <w:rPr>
+          <w:lang w:val="fr-CH"/>
+        </w:rPr>
+        <w:t>.</w:t>
       </w:r>
     </w:p>
     <w:p>
@@ -7675,11 +8246,33 @@
           <w:lang w:val="fr-CH"/>
         </w:rPr>
       </w:pPr>
-      <w:r>
-        <w:rPr>
-          <w:lang w:val="fr-CH"/>
-        </w:rPr>
-        <w:t>AccueilPage.cs + .designer : Représente la</w:t>
+      <w:proofErr w:type="spellStart"/>
+      <w:r>
+        <w:rPr>
+          <w:lang w:val="fr-CH"/>
+        </w:rPr>
+        <w:t>AccueilPage.cs</w:t>
+      </w:r>
+      <w:proofErr w:type="spellEnd"/>
+      <w:r>
+        <w:rPr>
+          <w:lang w:val="fr-CH"/>
+        </w:rPr>
+        <w:t xml:space="preserve"> </w:t>
+      </w:r>
+      <w:proofErr w:type="gramStart"/>
+      <w:r>
+        <w:rPr>
+          <w:lang w:val="fr-CH"/>
+        </w:rPr>
+        <w:t>+ .designer</w:t>
+      </w:r>
+      <w:proofErr w:type="gramEnd"/>
+      <w:r>
+        <w:rPr>
+          <w:lang w:val="fr-CH"/>
+        </w:rPr>
+        <w:t> : Représente la</w:t>
       </w:r>
       <w:r>
         <w:rPr>
@@ -7699,11 +8292,33 @@
           <w:lang w:val="fr-CH"/>
         </w:rPr>
       </w:pPr>
-      <w:r>
-        <w:rPr>
-          <w:lang w:val="fr-CH"/>
-        </w:rPr>
-        <w:t>DataPage.cs + .designer : Représente la fenêtre d’affichage des données ainsi que toute la partie création, modification et suppression de ces derniers.</w:t>
+      <w:proofErr w:type="spellStart"/>
+      <w:r>
+        <w:rPr>
+          <w:lang w:val="fr-CH"/>
+        </w:rPr>
+        <w:t>DataPage.cs</w:t>
+      </w:r>
+      <w:proofErr w:type="spellEnd"/>
+      <w:r>
+        <w:rPr>
+          <w:lang w:val="fr-CH"/>
+        </w:rPr>
+        <w:t xml:space="preserve"> </w:t>
+      </w:r>
+      <w:proofErr w:type="gramStart"/>
+      <w:r>
+        <w:rPr>
+          <w:lang w:val="fr-CH"/>
+        </w:rPr>
+        <w:t>+ .designer</w:t>
+      </w:r>
+      <w:proofErr w:type="gramEnd"/>
+      <w:r>
+        <w:rPr>
+          <w:lang w:val="fr-CH"/>
+        </w:rPr>
+        <w:t> : Représente la fenêtre d’affichage des données ainsi que toute la partie création, modification et suppression de ces derniers.</w:t>
       </w:r>
     </w:p>
     <w:p>
@@ -7717,11 +8332,33 @@
           <w:lang w:val="fr-CH"/>
         </w:rPr>
       </w:pPr>
-      <w:r>
-        <w:rPr>
-          <w:lang w:val="fr-CH"/>
-        </w:rPr>
-        <w:t>NewEntryForm.cs + .designer : Représente le formulaire pour l’ajout de nouvelles données</w:t>
+      <w:proofErr w:type="spellStart"/>
+      <w:r>
+        <w:rPr>
+          <w:lang w:val="fr-CH"/>
+        </w:rPr>
+        <w:t>NewEntryForm.cs</w:t>
+      </w:r>
+      <w:proofErr w:type="spellEnd"/>
+      <w:r>
+        <w:rPr>
+          <w:lang w:val="fr-CH"/>
+        </w:rPr>
+        <w:t xml:space="preserve"> </w:t>
+      </w:r>
+      <w:proofErr w:type="gramStart"/>
+      <w:r>
+        <w:rPr>
+          <w:lang w:val="fr-CH"/>
+        </w:rPr>
+        <w:t>+ .designer</w:t>
+      </w:r>
+      <w:proofErr w:type="gramEnd"/>
+      <w:r>
+        <w:rPr>
+          <w:lang w:val="fr-CH"/>
+        </w:rPr>
+        <w:t> : Représente le formulaire pour l’ajout de nouvelles données</w:t>
       </w:r>
       <w:r>
         <w:rPr>
@@ -7741,11 +8378,33 @@
           <w:lang w:val="fr-CH"/>
         </w:rPr>
       </w:pPr>
-      <w:r>
-        <w:rPr>
-          <w:lang w:val="fr-CH"/>
-        </w:rPr>
-        <w:t>StatsPage.cs + .designer : représente la fenêtre d’affichage des statistiques de l’utilisateur.</w:t>
+      <w:proofErr w:type="spellStart"/>
+      <w:r>
+        <w:rPr>
+          <w:lang w:val="fr-CH"/>
+        </w:rPr>
+        <w:t>StatsPage.cs</w:t>
+      </w:r>
+      <w:proofErr w:type="spellEnd"/>
+      <w:r>
+        <w:rPr>
+          <w:lang w:val="fr-CH"/>
+        </w:rPr>
+        <w:t xml:space="preserve"> </w:t>
+      </w:r>
+      <w:proofErr w:type="gramStart"/>
+      <w:r>
+        <w:rPr>
+          <w:lang w:val="fr-CH"/>
+        </w:rPr>
+        <w:t>+ .designer</w:t>
+      </w:r>
+      <w:proofErr w:type="gramEnd"/>
+      <w:r>
+        <w:rPr>
+          <w:lang w:val="fr-CH"/>
+        </w:rPr>
+        <w:t> : représente la fenêtre d’affichage des statistiques de l’utilisateur.</w:t>
       </w:r>
     </w:p>
     <w:p>
@@ -7813,11 +8472,21 @@
           <w:lang w:val="fr-CH"/>
         </w:rPr>
       </w:pPr>
-      <w:r>
-        <w:rPr>
-          <w:lang w:val="fr-CH"/>
-        </w:rPr>
-        <w:t>Appsettings.Local.json : Fichier conte</w:t>
+      <w:proofErr w:type="spellStart"/>
+      <w:proofErr w:type="gramStart"/>
+      <w:r>
+        <w:rPr>
+          <w:lang w:val="fr-CH"/>
+        </w:rPr>
+        <w:t>Appsettings.Local.json</w:t>
+      </w:r>
+      <w:proofErr w:type="spellEnd"/>
+      <w:proofErr w:type="gramEnd"/>
+      <w:r>
+        <w:rPr>
+          <w:lang w:val="fr-CH"/>
+        </w:rPr>
+        <w:t> : Fichier conte</w:t>
       </w:r>
       <w:r>
         <w:rPr>
@@ -7829,13 +8498,77 @@
         <w:rPr>
           <w:lang w:val="fr-CH"/>
         </w:rPr>
-        <w:t>les paramètres d’accès à la DB (serveur, database, uid, pwd</w:t>
-      </w:r>
-      <w:r>
-        <w:rPr>
-          <w:lang w:val="fr-CH"/>
-        </w:rPr>
-        <w:t>) et la configuration Smtp pour l’envoi de mail (host, User, Password).</w:t>
+        <w:t xml:space="preserve">les paramètres d’accès à la DB (serveur, </w:t>
+      </w:r>
+      <w:proofErr w:type="spellStart"/>
+      <w:r>
+        <w:rPr>
+          <w:lang w:val="fr-CH"/>
+        </w:rPr>
+        <w:t>database</w:t>
+      </w:r>
+      <w:proofErr w:type="spellEnd"/>
+      <w:r>
+        <w:rPr>
+          <w:lang w:val="fr-CH"/>
+        </w:rPr>
+        <w:t xml:space="preserve">, </w:t>
+      </w:r>
+      <w:proofErr w:type="spellStart"/>
+      <w:r>
+        <w:rPr>
+          <w:lang w:val="fr-CH"/>
+        </w:rPr>
+        <w:t>uid</w:t>
+      </w:r>
+      <w:proofErr w:type="spellEnd"/>
+      <w:r>
+        <w:rPr>
+          <w:lang w:val="fr-CH"/>
+        </w:rPr>
+        <w:t xml:space="preserve">, </w:t>
+      </w:r>
+      <w:proofErr w:type="spellStart"/>
+      <w:r>
+        <w:rPr>
+          <w:lang w:val="fr-CH"/>
+        </w:rPr>
+        <w:t>pwd</w:t>
+      </w:r>
+      <w:proofErr w:type="spellEnd"/>
+      <w:r>
+        <w:rPr>
+          <w:lang w:val="fr-CH"/>
+        </w:rPr>
+        <w:t xml:space="preserve">) et la configuration </w:t>
+      </w:r>
+      <w:proofErr w:type="spellStart"/>
+      <w:r>
+        <w:rPr>
+          <w:lang w:val="fr-CH"/>
+        </w:rPr>
+        <w:t>Smtp</w:t>
+      </w:r>
+      <w:proofErr w:type="spellEnd"/>
+      <w:r>
+        <w:rPr>
+          <w:lang w:val="fr-CH"/>
+        </w:rPr>
+        <w:t xml:space="preserve"> pour l’envoi de mail (host, User, </w:t>
+      </w:r>
+      <w:proofErr w:type="spellStart"/>
+      <w:r>
+        <w:rPr>
+          <w:lang w:val="fr-CH"/>
+        </w:rPr>
+        <w:t>Password</w:t>
+      </w:r>
+      <w:proofErr w:type="spellEnd"/>
+      <w:r>
+        <w:rPr>
+          <w:lang w:val="fr-CH"/>
+        </w:rPr>
+        <w:t>).</w:t>
       </w:r>
     </w:p>
     <w:p>
@@ -7849,11 +8582,33 @@
           <w:lang w:val="fr-CH"/>
         </w:rPr>
       </w:pPr>
-      <w:r>
-        <w:rPr>
-          <w:lang w:val="fr-CH"/>
-        </w:rPr>
-        <w:t>Web.config : Fichier de configuration autogénéré de WiseJ qui contient la clé de licence serveur de l’application.</w:t>
+      <w:proofErr w:type="spellStart"/>
+      <w:r>
+        <w:rPr>
+          <w:lang w:val="fr-CH"/>
+        </w:rPr>
+        <w:t>Web.config</w:t>
+      </w:r>
+      <w:proofErr w:type="spellEnd"/>
+      <w:r>
+        <w:rPr>
+          <w:lang w:val="fr-CH"/>
+        </w:rPr>
+        <w:t xml:space="preserve"> : Fichier de configuration autogénéré de </w:t>
+      </w:r>
+      <w:proofErr w:type="spellStart"/>
+      <w:r>
+        <w:rPr>
+          <w:lang w:val="fr-CH"/>
+        </w:rPr>
+        <w:t>WiseJ</w:t>
+      </w:r>
+      <w:proofErr w:type="spellEnd"/>
+      <w:r>
+        <w:rPr>
+          <w:lang w:val="fr-CH"/>
+        </w:rPr>
+        <w:t xml:space="preserve"> qui contient la clé de licence serveur de l’application.</w:t>
       </w:r>
     </w:p>
     <w:p>
@@ -7863,7 +8618,7 @@
           <w:lang w:val="fr-CH"/>
         </w:rPr>
       </w:pPr>
-      <w:bookmarkStart w:id="32" w:name="_Toc197441142"/>
+      <w:bookmarkStart w:id="32" w:name="_Toc197682819"/>
       <w:r>
         <w:rPr>
           <w:lang w:val="fr-CH"/>
@@ -7908,7 +8663,21 @@
         <w:rPr>
           <w:lang w:val="fr-CH"/>
         </w:rPr>
-        <w:t xml:space="preserve"> qi tourne sous Windows 10 22H2 build </w:t>
+        <w:t xml:space="preserve"> qi tourne sous Windows 10 22H2 </w:t>
+      </w:r>
+      <w:proofErr w:type="spellStart"/>
+      <w:r>
+        <w:rPr>
+          <w:lang w:val="fr-CH"/>
+        </w:rPr>
+        <w:t>build</w:t>
+      </w:r>
+      <w:proofErr w:type="spellEnd"/>
+      <w:r>
+        <w:rPr>
+          <w:lang w:val="fr-CH"/>
+        </w:rPr>
+        <w:t xml:space="preserve"> </w:t>
       </w:r>
       <w:r>
         <w:rPr>
@@ -7964,7 +8733,35 @@
         <w:rPr>
           <w:lang w:val="fr-CH"/>
         </w:rPr>
-        <w:t>La database est stockée sur un site SwissCenter fourni par mon chef de projet</w:t>
+        <w:t xml:space="preserve">La </w:t>
+      </w:r>
+      <w:proofErr w:type="spellStart"/>
+      <w:r>
+        <w:rPr>
+          <w:lang w:val="fr-CH"/>
+        </w:rPr>
+        <w:t>database</w:t>
+      </w:r>
+      <w:proofErr w:type="spellEnd"/>
+      <w:r>
+        <w:rPr>
+          <w:lang w:val="fr-CH"/>
+        </w:rPr>
+        <w:t xml:space="preserve"> est stockée sur un site </w:t>
+      </w:r>
+      <w:proofErr w:type="spellStart"/>
+      <w:r>
+        <w:rPr>
+          <w:lang w:val="fr-CH"/>
+        </w:rPr>
+        <w:t>SwissCenter</w:t>
+      </w:r>
+      <w:proofErr w:type="spellEnd"/>
+      <w:r>
+        <w:rPr>
+          <w:lang w:val="fr-CH"/>
+        </w:rPr>
+        <w:t xml:space="preserve"> fourni par mon chef de projet</w:t>
       </w:r>
       <w:r>
         <w:rPr>
@@ -7986,17 +8783,31 @@
           <w:lang w:val="fr-CH"/>
         </w:rPr>
       </w:pPr>
-      <w:r>
-        <w:rPr>
-          <w:lang w:val="fr-CH"/>
-        </w:rPr>
-        <w:t>Quand au site web. Il est actuellement hébergé sur des serveur Microsoft Azure fourni par Monsieur Wu</w:t>
-      </w:r>
-      <w:r>
-        <w:rPr>
-          <w:lang w:val="fr-CH"/>
-        </w:rPr>
-        <w:t xml:space="preserve">illamoz </w:t>
+      <w:proofErr w:type="spellStart"/>
+      <w:r>
+        <w:rPr>
+          <w:lang w:val="fr-CH"/>
+        </w:rPr>
+        <w:t>Quand</w:t>
+      </w:r>
+      <w:proofErr w:type="spellEnd"/>
+      <w:r>
+        <w:rPr>
+          <w:lang w:val="fr-CH"/>
+        </w:rPr>
+        <w:t xml:space="preserve"> au site web. Il est actuellement hébergé sur des serveur Microsoft Azure fourni par Monsieur </w:t>
+      </w:r>
+      <w:r>
+        <w:rPr>
+          <w:lang w:val="fr-CH"/>
+        </w:rPr>
+        <w:t>Wulliamoz</w:t>
+      </w:r>
+      <w:r>
+        <w:rPr>
+          <w:lang w:val="fr-CH"/>
+        </w:rPr>
+        <w:t xml:space="preserve"> </w:t>
       </w:r>
       <w:r>
         <w:rPr>
@@ -8016,7 +8827,7 @@
       <w:pPr>
         <w:pStyle w:val="Titre3"/>
       </w:pPr>
-      <w:bookmarkStart w:id="33" w:name="_Toc197441143"/>
+      <w:bookmarkStart w:id="33" w:name="_Toc197682820"/>
       <w:r>
         <w:t>Librairies</w:t>
       </w:r>
@@ -8034,19 +8845,61 @@
         <w:t xml:space="preserve"> utiliser plusieurs librairies externe</w:t>
       </w:r>
       <w:r>
-        <w:t>s. La principale est Wisej.net-3 mais j’ai du aussi utiliser des extensions de Wisej</w:t>
-      </w:r>
+        <w:t xml:space="preserve">s. La principale est Wisej.net-3 mais j’ai </w:t>
+      </w:r>
+      <w:proofErr w:type="spellStart"/>
+      <w:r>
+        <w:t>du</w:t>
+      </w:r>
+      <w:proofErr w:type="spellEnd"/>
+      <w:r>
+        <w:t xml:space="preserve"> aussi utiliser des extensions de </w:t>
+      </w:r>
+      <w:proofErr w:type="spellStart"/>
+      <w:r>
+        <w:t>Wisej</w:t>
+      </w:r>
+      <w:proofErr w:type="spellEnd"/>
       <w:r>
         <w:t xml:space="preserve"> (</w:t>
       </w:r>
+      <w:proofErr w:type="spellStart"/>
       <w:r>
         <w:t>NavigationBa</w:t>
       </w:r>
       <w:r>
-        <w:t>r et ChartJS) ainsi qu</w:t>
-      </w:r>
-      <w:r>
-        <w:t xml:space="preserve">e l’extension MySql.Data de Oracle. Ces 3 extensions sont </w:t>
+        <w:t>r</w:t>
+      </w:r>
+      <w:proofErr w:type="spellEnd"/>
+      <w:r>
+        <w:t xml:space="preserve"> et </w:t>
+      </w:r>
+      <w:proofErr w:type="spellStart"/>
+      <w:r>
+        <w:t>ChartJS</w:t>
+      </w:r>
+      <w:proofErr w:type="spellEnd"/>
+      <w:r>
+        <w:t>) ainsi qu</w:t>
+      </w:r>
+      <w:r>
+        <w:t xml:space="preserve">e l’extension </w:t>
+      </w:r>
+      <w:proofErr w:type="spellStart"/>
+      <w:r>
+        <w:t>MySql.Data</w:t>
+      </w:r>
+      <w:proofErr w:type="spellEnd"/>
+      <w:r>
+        <w:t xml:space="preserve"> </w:t>
+      </w:r>
+      <w:proofErr w:type="gramStart"/>
+      <w:r>
+        <w:t>de Oracle</w:t>
+      </w:r>
+      <w:proofErr w:type="gramEnd"/>
+      <w:r>
+        <w:t xml:space="preserve">. Ces 3 extensions sont </w:t>
       </w:r>
       <w:r>
         <w:t>disponibles</w:t>
@@ -8058,9 +8911,18 @@
         <w:t>s packages</w:t>
       </w:r>
       <w:r>
-        <w:t xml:space="preserve"> NuGet.</w:t>
-      </w:r>
-    </w:p>
+        <w:t xml:space="preserve"> </w:t>
+      </w:r>
+      <w:proofErr w:type="spellStart"/>
+      <w:r>
+        <w:t>NuGet</w:t>
+      </w:r>
+      <w:proofErr w:type="spellEnd"/>
+      <w:r>
+        <w:t>.</w:t>
+      </w:r>
+    </w:p>
+    <w:p/>
     <w:p>
       <w:pPr>
         <w:pStyle w:val="Titre2"/>
@@ -8071,7 +8933,7 @@
       </w:pPr>
       <w:bookmarkStart w:id="34" w:name="_Toc25553321"/>
       <w:bookmarkStart w:id="35" w:name="_Toc71691025"/>
-      <w:bookmarkStart w:id="36" w:name="_Toc197441144"/>
+      <w:bookmarkStart w:id="36" w:name="_Toc197682821"/>
       <w:r>
         <w:rPr>
           <w:i w:val="0"/>
@@ -8101,78 +8963,272 @@
     </w:p>
     <w:p>
       <w:pPr>
-        <w:pStyle w:val="En-tte"/>
-        <w:ind w:left="357"/>
-        <w:rPr>
-          <w:i/>
-        </w:rPr>
-      </w:pPr>
-      <w:r>
-        <w:rPr>
-          <w:i/>
-        </w:rPr>
-        <w:t>Pour chaque partie testée de votre projet, il faut décrire:</w:t>
-      </w:r>
-    </w:p>
-    <w:p>
-      <w:pPr>
-        <w:pStyle w:val="En-tte"/>
-        <w:ind w:left="357"/>
-        <w:rPr>
-          <w:i/>
-        </w:rPr>
-      </w:pPr>
-    </w:p>
-    <w:p>
-      <w:pPr>
-        <w:numPr>
-          <w:ilvl w:val="0"/>
-          <w:numId w:val="13"/>
-        </w:numPr>
-        <w:suppressAutoHyphens/>
-        <w:rPr>
-          <w:i/>
-        </w:rPr>
-      </w:pPr>
-      <w:r>
-        <w:rPr>
-          <w:i/>
-        </w:rPr>
-        <w:t>les conditions exactes de chaque test</w:t>
-      </w:r>
-    </w:p>
-    <w:p>
-      <w:pPr>
-        <w:numPr>
-          <w:ilvl w:val="0"/>
-          <w:numId w:val="12"/>
-        </w:numPr>
-        <w:rPr>
-          <w:i/>
-        </w:rPr>
-      </w:pPr>
-      <w:r>
-        <w:rPr>
-          <w:i/>
-        </w:rPr>
-        <w:t>les preuves de test (papier ou fichier)</w:t>
-      </w:r>
-    </w:p>
-    <w:p>
-      <w:pPr>
-        <w:numPr>
-          <w:ilvl w:val="0"/>
-          <w:numId w:val="12"/>
-        </w:numPr>
-        <w:rPr>
-          <w:i/>
-        </w:rPr>
-      </w:pPr>
-      <w:r>
-        <w:rPr>
-          <w:i/>
-        </w:rPr>
-        <w:t xml:space="preserve">tests sans preuve: fournir au moins une description </w:t>
+        <w:pStyle w:val="Titre3"/>
+      </w:pPr>
+      <w:bookmarkStart w:id="37" w:name="_Toc197682822"/>
+      <w:r>
+        <w:t>Test Fonctionnels</w:t>
+      </w:r>
+      <w:bookmarkEnd w:id="37"/>
+    </w:p>
+    <w:p/>
+    <w:p>
+      <w:pPr>
+        <w:pStyle w:val="Titre4"/>
+      </w:pPr>
+      <w:r>
+        <w:t>Authentification</w:t>
+      </w:r>
+      <w:r>
+        <w:t xml:space="preserve"> / Enregistrement</w:t>
+      </w:r>
+    </w:p>
+    <w:p/>
+    <w:p>
+      <w:pPr>
+        <w:pStyle w:val="Titre5"/>
+      </w:pPr>
+      <w:r>
+        <w:t>Connexion avec un compte valide</w:t>
+      </w:r>
+    </w:p>
+    <w:p/>
+    <w:p>
+      <w:pPr>
+        <w:pStyle w:val="Titre5"/>
+      </w:pPr>
+      <w:r>
+        <w:t>Connexion avec un compte invalide</w:t>
+      </w:r>
+    </w:p>
+    <w:p/>
+    <w:p>
+      <w:pPr>
+        <w:pStyle w:val="Titre5"/>
+      </w:pPr>
+      <w:r>
+        <w:t>Création d’un compte valide</w:t>
+      </w:r>
+    </w:p>
+    <w:p/>
+    <w:p>
+      <w:pPr>
+        <w:pStyle w:val="Titre5"/>
+      </w:pPr>
+      <w:r>
+        <w:t>Création d’un compte invalide (</w:t>
+      </w:r>
+      <w:r>
+        <w:t>mauvais domaine)</w:t>
+      </w:r>
+    </w:p>
+    <w:p/>
+    <w:p>
+      <w:pPr>
+        <w:pStyle w:val="Titre5"/>
+      </w:pPr>
+      <w:r>
+        <w:t xml:space="preserve">Création d’un compte invalide (même nom d’utilisateur ou </w:t>
+      </w:r>
+      <w:proofErr w:type="gramStart"/>
+      <w:r>
+        <w:t>email</w:t>
+      </w:r>
+      <w:proofErr w:type="gramEnd"/>
+      <w:r>
+        <w:t>)</w:t>
+      </w:r>
+    </w:p>
+    <w:p/>
+    <w:p>
+      <w:pPr>
+        <w:pStyle w:val="Titre5"/>
+      </w:pPr>
+      <w:r>
+        <w:t xml:space="preserve">Création d’un compte invalide (mot de passe trop </w:t>
+      </w:r>
+      <w:r>
+        <w:t>faible)</w:t>
+      </w:r>
+    </w:p>
+    <w:p/>
+    <w:p>
+      <w:pPr>
+        <w:pStyle w:val="Titre5"/>
+      </w:pPr>
+      <w:r>
+        <w:t>Création d’un compte invalide (mot de passe pas correspondant)</w:t>
+      </w:r>
+    </w:p>
+    <w:p/>
+    <w:p>
+      <w:pPr>
+        <w:pStyle w:val="Titre5"/>
+      </w:pPr>
+      <w:r>
+        <w:t>Validation du compte par mail</w:t>
+      </w:r>
+    </w:p>
+    <w:p/>
+    <w:p>
+      <w:pPr>
+        <w:pStyle w:val="Titre5"/>
+      </w:pPr>
+      <w:r>
+        <w:t>Validation du compte par mail (</w:t>
+      </w:r>
+      <w:proofErr w:type="spellStart"/>
+      <w:r>
+        <w:t>token</w:t>
+      </w:r>
+      <w:proofErr w:type="spellEnd"/>
+      <w:r>
+        <w:t xml:space="preserve"> invalide)</w:t>
+      </w:r>
+    </w:p>
+    <w:p/>
+    <w:p>
+      <w:pPr>
+        <w:pStyle w:val="Titre4"/>
+      </w:pPr>
+      <w:r>
+        <w:t>Affichage des données</w:t>
+      </w:r>
+    </w:p>
+    <w:p/>
+    <w:p>
+      <w:pPr>
+        <w:pStyle w:val="Titre5"/>
+      </w:pPr>
+      <w:r>
+        <w:t>Chargement correct de la grille</w:t>
+      </w:r>
+    </w:p>
+    <w:p/>
+    <w:p>
+      <w:pPr>
+        <w:pStyle w:val="Titre5"/>
+      </w:pPr>
+      <w:r>
+        <w:t xml:space="preserve">Suppression d’un </w:t>
+      </w:r>
+      <w:r>
+        <w:t>évènement</w:t>
+      </w:r>
+    </w:p>
+    <w:p/>
+    <w:p>
+      <w:pPr>
+        <w:pStyle w:val="Titre5"/>
+      </w:pPr>
+      <w:r>
+        <w:lastRenderedPageBreak/>
+        <w:t>Edition d’un évènement</w:t>
+      </w:r>
+    </w:p>
+    <w:p/>
+    <w:p>
+      <w:pPr>
+        <w:pStyle w:val="Titre4"/>
+      </w:pPr>
+      <w:r>
+        <w:t>Ajout d’évènement</w:t>
+      </w:r>
+    </w:p>
+    <w:p/>
+    <w:p>
+      <w:pPr>
+        <w:pStyle w:val="Titre5"/>
+      </w:pPr>
+      <w:r>
+        <w:t>Ajout d’un</w:t>
+      </w:r>
+      <w:r>
+        <w:t xml:space="preserve"> </w:t>
+      </w:r>
+      <w:r>
+        <w:t>évènement</w:t>
+      </w:r>
+      <w:r>
+        <w:t xml:space="preserve"> invalide (date hors année scolaire)</w:t>
+      </w:r>
+    </w:p>
+    <w:p/>
+    <w:p>
+      <w:pPr>
+        <w:pStyle w:val="Titre5"/>
+      </w:pPr>
+      <w:r>
+        <w:t>Ajout d’un évènement invalide (sujet vide)</w:t>
+      </w:r>
+    </w:p>
+    <w:p/>
+    <w:p>
+      <w:pPr>
+        <w:pStyle w:val="Titre5"/>
+      </w:pPr>
+      <w:r>
+        <w:t>Ajout d’un évènement invalide (</w:t>
+      </w:r>
+      <w:r>
+        <w:t>personnes concernées vide)</w:t>
+      </w:r>
+    </w:p>
+    <w:p/>
+    <w:p>
+      <w:pPr>
+        <w:pStyle w:val="Titre5"/>
+      </w:pPr>
+      <w:r>
+        <w:t xml:space="preserve">Ajout d’une </w:t>
+      </w:r>
+      <w:r>
+        <w:t>s</w:t>
+      </w:r>
+      <w:r>
+        <w:t>éance invalide (</w:t>
+      </w:r>
+      <w:r>
+        <w:t>aucun champ de temps rempli)</w:t>
+      </w:r>
+    </w:p>
+    <w:p/>
+    <w:p>
+      <w:pPr>
+        <w:pStyle w:val="Titre5"/>
+      </w:pPr>
+      <w:r>
+        <w:t>Ajout d’une séance valide</w:t>
+      </w:r>
+    </w:p>
+    <w:p/>
+    <w:p>
+      <w:pPr>
+        <w:pStyle w:val="Titre5"/>
+      </w:pPr>
+      <w:r>
+        <w:t>Ajout d’un</w:t>
+      </w:r>
+      <w:r>
+        <w:t xml:space="preserve"> entretien invalide (pas de type de séance renseigné)</w:t>
+      </w:r>
+    </w:p>
+    <w:p/>
+    <w:p>
+      <w:pPr>
+        <w:pStyle w:val="Titre5"/>
+      </w:pPr>
+      <w:r>
+        <w:t>Ajout d’un entretien invalide (aucunes motivation renseignées)</w:t>
+      </w:r>
+    </w:p>
+    <w:p/>
+    <w:p>
+      <w:pPr>
+        <w:pStyle w:val="Titre5"/>
+      </w:pPr>
+      <w:r>
+        <w:t>Ajout d’un entretien valide</w:t>
       </w:r>
     </w:p>
     <w:p>
@@ -8183,9 +9239,9 @@
           <w:iCs/>
         </w:rPr>
       </w:pPr>
-      <w:bookmarkStart w:id="37" w:name="_Toc25553322"/>
-      <w:bookmarkStart w:id="38" w:name="_Toc71691026"/>
-      <w:bookmarkStart w:id="39" w:name="_Toc197441145"/>
+      <w:bookmarkStart w:id="38" w:name="_Toc25553322"/>
+      <w:bookmarkStart w:id="39" w:name="_Toc71691026"/>
+      <w:bookmarkStart w:id="40" w:name="_Toc197682823"/>
       <w:r>
         <w:rPr>
           <w:i w:val="0"/>
@@ -8193,7 +9249,7 @@
         </w:rPr>
         <w:t xml:space="preserve">Erreurs </w:t>
       </w:r>
-      <w:bookmarkEnd w:id="37"/>
+      <w:bookmarkEnd w:id="38"/>
       <w:r>
         <w:rPr>
           <w:i w:val="0"/>
@@ -8201,8 +9257,8 @@
         </w:rPr>
         <w:t>restantes</w:t>
       </w:r>
-      <w:bookmarkEnd w:id="38"/>
       <w:bookmarkEnd w:id="39"/>
+      <w:bookmarkEnd w:id="40"/>
       <w:r>
         <w:rPr>
           <w:i w:val="0"/>
@@ -8218,7 +9274,7 @@
           <w:i/>
         </w:rPr>
       </w:pPr>
-      <w:bookmarkStart w:id="40" w:name="_Toc25553323"/>
+      <w:bookmarkStart w:id="41" w:name="_Toc25553323"/>
     </w:p>
     <w:p>
       <w:pPr>
@@ -8231,7 +9287,21 @@
         <w:rPr>
           <w:i/>
         </w:rPr>
-        <w:t xml:space="preserve">S'il reste encore des erreurs: </w:t>
+        <w:t xml:space="preserve">S'il reste encore des </w:t>
+      </w:r>
+      <w:proofErr w:type="gramStart"/>
+      <w:r>
+        <w:rPr>
+          <w:i/>
+        </w:rPr>
+        <w:t>erreurs:</w:t>
+      </w:r>
+      <w:proofErr w:type="gramEnd"/>
+      <w:r>
+        <w:rPr>
+          <w:i/>
+        </w:rPr>
+        <w:t xml:space="preserve"> </w:t>
       </w:r>
     </w:p>
     <w:p>
@@ -8275,7 +9345,7 @@
         </w:rPr>
         <w:t>Conséquences sur l'utilisation du produit</w:t>
       </w:r>
-      <w:bookmarkEnd w:id="40"/>
+      <w:bookmarkEnd w:id="41"/>
     </w:p>
     <w:p>
       <w:pPr>
@@ -8311,9 +9381,9 @@
           <w:iCs/>
         </w:rPr>
       </w:pPr>
-      <w:bookmarkStart w:id="41" w:name="_Toc25553326"/>
-      <w:bookmarkStart w:id="42" w:name="_Toc71691029"/>
-      <w:bookmarkStart w:id="43" w:name="_Toc197441146"/>
+      <w:bookmarkStart w:id="42" w:name="_Toc25553326"/>
+      <w:bookmarkStart w:id="43" w:name="_Toc71691029"/>
+      <w:bookmarkStart w:id="44" w:name="_Toc197682824"/>
       <w:r>
         <w:rPr>
           <w:i w:val="0"/>
@@ -8321,7 +9391,7 @@
         </w:rPr>
         <w:t>Liste des documents</w:t>
       </w:r>
-      <w:bookmarkEnd w:id="41"/>
+      <w:bookmarkEnd w:id="42"/>
       <w:r>
         <w:rPr>
           <w:i w:val="0"/>
@@ -8329,8 +9399,8 @@
         </w:rPr>
         <w:t xml:space="preserve"> fournis</w:t>
       </w:r>
-      <w:bookmarkEnd w:id="42"/>
       <w:bookmarkEnd w:id="43"/>
+      <w:bookmarkEnd w:id="44"/>
     </w:p>
     <w:p>
       <w:pPr>
@@ -8384,12 +9454,21 @@
           <w:i/>
         </w:rPr>
       </w:pPr>
+      <w:proofErr w:type="gramStart"/>
       <w:r>
         <w:rPr>
           <w:rFonts w:cs="Arial"/>
           <w:i/>
         </w:rPr>
-        <w:t>le rapport de projet</w:t>
+        <w:t>le</w:t>
+      </w:r>
+      <w:proofErr w:type="gramEnd"/>
+      <w:r>
+        <w:rPr>
+          <w:rFonts w:cs="Arial"/>
+          <w:i/>
+        </w:rPr>
+        <w:t xml:space="preserve"> rapport de projet</w:t>
       </w:r>
     </w:p>
     <w:p>
@@ -8403,12 +9482,21 @@
           <w:i/>
         </w:rPr>
       </w:pPr>
+      <w:proofErr w:type="gramStart"/>
       <w:r>
         <w:rPr>
           <w:rFonts w:cs="Arial"/>
           <w:i/>
         </w:rPr>
-        <w:t>le manuel d'Installation (en annexe)</w:t>
+        <w:t>le</w:t>
+      </w:r>
+      <w:proofErr w:type="gramEnd"/>
+      <w:r>
+        <w:rPr>
+          <w:rFonts w:cs="Arial"/>
+          <w:i/>
+        </w:rPr>
+        <w:t xml:space="preserve"> manuel d'Installation (en annexe)</w:t>
       </w:r>
     </w:p>
     <w:p>
@@ -8422,12 +9510,21 @@
           <w:i/>
         </w:rPr>
       </w:pPr>
+      <w:proofErr w:type="gramStart"/>
       <w:r>
         <w:rPr>
           <w:rFonts w:cs="Arial"/>
           <w:i/>
         </w:rPr>
-        <w:t>le manuel d'Utilisation avec des exemples graphiques (en annexe)</w:t>
+        <w:t>le</w:t>
+      </w:r>
+      <w:proofErr w:type="gramEnd"/>
+      <w:r>
+        <w:rPr>
+          <w:rFonts w:cs="Arial"/>
+          <w:i/>
+        </w:rPr>
+        <w:t xml:space="preserve"> manuel d'Utilisation avec des exemples graphiques (en annexe)</w:t>
       </w:r>
     </w:p>
     <w:p>
@@ -8441,12 +9538,21 @@
           <w:i/>
         </w:rPr>
       </w:pPr>
+      <w:proofErr w:type="gramStart"/>
       <w:r>
         <w:rPr>
           <w:rFonts w:cs="Arial"/>
           <w:i/>
         </w:rPr>
-        <w:t>autres…</w:t>
+        <w:t>autres</w:t>
+      </w:r>
+      <w:proofErr w:type="gramEnd"/>
+      <w:r>
+        <w:rPr>
+          <w:rFonts w:cs="Arial"/>
+          <w:i/>
+        </w:rPr>
+        <w:t>…</w:t>
       </w:r>
     </w:p>
     <w:p>
@@ -8477,19 +9583,18 @@
           <w:tab w:val="num" w:pos="360"/>
         </w:tabs>
       </w:pPr>
-      <w:bookmarkStart w:id="44" w:name="_Toc25553328"/>
-      <w:bookmarkStart w:id="45" w:name="_Toc71703263"/>
-      <w:bookmarkStart w:id="46" w:name="_Toc197441147"/>
-      <w:r>
-        <w:lastRenderedPageBreak/>
+      <w:bookmarkStart w:id="45" w:name="_Toc25553328"/>
+      <w:bookmarkStart w:id="46" w:name="_Toc71703263"/>
+      <w:bookmarkStart w:id="47" w:name="_Toc197682825"/>
+      <w:r>
         <w:t>C</w:t>
       </w:r>
-      <w:bookmarkEnd w:id="44"/>
       <w:bookmarkEnd w:id="45"/>
+      <w:bookmarkEnd w:id="46"/>
       <w:r>
         <w:t>onclusions</w:t>
       </w:r>
-      <w:bookmarkEnd w:id="46"/>
+      <w:bookmarkEnd w:id="47"/>
     </w:p>
     <w:p>
       <w:pPr>
@@ -8517,8 +9622,18 @@
           <w:i/>
           <w:sz w:val="24"/>
         </w:rPr>
-        <w:t>Développez en tous cas les points suivants:</w:t>
-      </w:r>
+        <w:t xml:space="preserve">Développez en tous cas les points </w:t>
+      </w:r>
+      <w:proofErr w:type="gramStart"/>
+      <w:r>
+        <w:rPr>
+          <w:rFonts w:ascii="Arial" w:hAnsi="Arial" w:cs="Arial"/>
+          <w:i/>
+          <w:sz w:val="24"/>
+        </w:rPr>
+        <w:t>suivants:</w:t>
+      </w:r>
+      <w:proofErr w:type="gramEnd"/>
     </w:p>
     <w:p>
       <w:pPr>
@@ -8589,6 +9704,7 @@
           <w:rFonts w:cs="Arial"/>
           <w:i/>
         </w:rPr>
+        <w:lastRenderedPageBreak/>
         <w:t>Difficultés particulières</w:t>
       </w:r>
     </w:p>
@@ -8638,17 +9754,17 @@
           <w:tab w:val="num" w:pos="360"/>
         </w:tabs>
       </w:pPr>
-      <w:bookmarkStart w:id="47" w:name="_Toc71703264"/>
-      <w:bookmarkStart w:id="48" w:name="_Toc197441148"/>
+      <w:bookmarkStart w:id="48" w:name="_Toc71703264"/>
+      <w:bookmarkStart w:id="49" w:name="_Toc197682826"/>
       <w:r>
         <w:lastRenderedPageBreak/>
         <w:t>A</w:t>
       </w:r>
-      <w:bookmarkEnd w:id="47"/>
+      <w:bookmarkEnd w:id="48"/>
       <w:r>
         <w:t>nnexes</w:t>
       </w:r>
-      <w:bookmarkEnd w:id="48"/>
+      <w:bookmarkEnd w:id="49"/>
     </w:p>
     <w:p/>
     <w:p>
@@ -8659,7 +9775,7 @@
           <w:iCs/>
         </w:rPr>
       </w:pPr>
-      <w:bookmarkStart w:id="49" w:name="_Toc197441149"/>
+      <w:bookmarkStart w:id="50" w:name="_Toc197682827"/>
       <w:r>
         <w:rPr>
           <w:i w:val="0"/>
@@ -8667,7 +9783,7 @@
         </w:rPr>
         <w:t>Résumé du rapport du TPI / version succincte de la documentation</w:t>
       </w:r>
-      <w:bookmarkEnd w:id="49"/>
+      <w:bookmarkEnd w:id="50"/>
     </w:p>
     <w:p/>
     <w:p>
@@ -8678,8 +9794,8 @@
           <w:iCs/>
         </w:rPr>
       </w:pPr>
-      <w:bookmarkStart w:id="50" w:name="_Toc71703265"/>
-      <w:bookmarkStart w:id="51" w:name="_Toc197441150"/>
+      <w:bookmarkStart w:id="51" w:name="_Toc71703265"/>
+      <w:bookmarkStart w:id="52" w:name="_Toc197682828"/>
       <w:r>
         <w:rPr>
           <w:i w:val="0"/>
@@ -8687,8 +9803,8 @@
         </w:rPr>
         <w:t>Sources – Bibliographie</w:t>
       </w:r>
-      <w:bookmarkEnd w:id="50"/>
       <w:bookmarkEnd w:id="51"/>
+      <w:bookmarkEnd w:id="52"/>
     </w:p>
     <w:p>
       <w:pPr>
@@ -8721,7 +9837,21 @@
         <w:rPr>
           <w:i/>
         </w:rPr>
-        <w:t xml:space="preserve"> (Titre, auteur, date), des sites Internet (URL) consultés, des articles (Revue, date, titre, auteur)… Et de toutes les aides externes (noms)   </w:t>
+        <w:t xml:space="preserve"> (Titre, auteur, date), des sites Internet (URL) consultés, des articles (Revue, date, titre, </w:t>
+      </w:r>
+      <w:proofErr w:type="gramStart"/>
+      <w:r>
+        <w:rPr>
+          <w:i/>
+        </w:rPr>
+        <w:t>auteur)…</w:t>
+      </w:r>
+      <w:proofErr w:type="gramEnd"/>
+      <w:r>
+        <w:rPr>
+          <w:i/>
+        </w:rPr>
+        <w:t xml:space="preserve"> Et de toutes les aides externes (noms)   </w:t>
       </w:r>
     </w:p>
     <w:p>
@@ -8732,9 +9862,9 @@
           <w:iCs/>
         </w:rPr>
       </w:pPr>
-      <w:bookmarkStart w:id="52" w:name="_Toc25553330"/>
-      <w:bookmarkStart w:id="53" w:name="_Toc71703266"/>
-      <w:bookmarkStart w:id="54" w:name="_Toc197441151"/>
+      <w:bookmarkStart w:id="53" w:name="_Toc25553330"/>
+      <w:bookmarkStart w:id="54" w:name="_Toc71703266"/>
+      <w:bookmarkStart w:id="55" w:name="_Toc197682829"/>
       <w:r>
         <w:rPr>
           <w:i w:val="0"/>
@@ -8742,8 +9872,8 @@
         </w:rPr>
         <w:t xml:space="preserve">Journal de </w:t>
       </w:r>
-      <w:bookmarkEnd w:id="52"/>
       <w:bookmarkEnd w:id="53"/>
+      <w:bookmarkEnd w:id="54"/>
       <w:r>
         <w:rPr>
           <w:i w:val="0"/>
@@ -8751,7 +9881,7 @@
         </w:rPr>
         <w:t>travail</w:t>
       </w:r>
-      <w:bookmarkEnd w:id="54"/>
+      <w:bookmarkEnd w:id="55"/>
     </w:p>
     <w:p/>
     <w:tbl>
@@ -8919,7 +10049,7 @@
           <w:iCs/>
         </w:rPr>
       </w:pPr>
-      <w:bookmarkStart w:id="55" w:name="_Toc25553331"/>
+      <w:bookmarkStart w:id="56" w:name="_Toc25553331"/>
     </w:p>
     <w:p>
       <w:pPr>
@@ -8929,8 +10059,8 @@
           <w:iCs/>
         </w:rPr>
       </w:pPr>
-      <w:bookmarkStart w:id="56" w:name="_Toc71703267"/>
-      <w:bookmarkStart w:id="57" w:name="_Toc197441152"/>
+      <w:bookmarkStart w:id="57" w:name="_Toc71703267"/>
+      <w:bookmarkStart w:id="58" w:name="_Toc197682830"/>
       <w:r>
         <w:rPr>
           <w:i w:val="0"/>
@@ -8938,9 +10068,9 @@
         </w:rPr>
         <w:t>Manuel d'Installation</w:t>
       </w:r>
-      <w:bookmarkEnd w:id="55"/>
       <w:bookmarkEnd w:id="56"/>
       <w:bookmarkEnd w:id="57"/>
+      <w:bookmarkEnd w:id="58"/>
     </w:p>
     <w:p/>
     <w:p>
@@ -8951,9 +10081,9 @@
           <w:iCs/>
         </w:rPr>
       </w:pPr>
-      <w:bookmarkStart w:id="58" w:name="_Toc25553332"/>
-      <w:bookmarkStart w:id="59" w:name="_Toc71703268"/>
-      <w:bookmarkStart w:id="60" w:name="_Toc197441153"/>
+      <w:bookmarkStart w:id="59" w:name="_Toc25553332"/>
+      <w:bookmarkStart w:id="60" w:name="_Toc71703268"/>
+      <w:bookmarkStart w:id="61" w:name="_Toc197682831"/>
       <w:r>
         <w:rPr>
           <w:i w:val="0"/>
@@ -8961,9 +10091,9 @@
         </w:rPr>
         <w:t>Manuel d'Utilisation</w:t>
       </w:r>
-      <w:bookmarkEnd w:id="58"/>
       <w:bookmarkEnd w:id="59"/>
       <w:bookmarkEnd w:id="60"/>
+      <w:bookmarkEnd w:id="61"/>
     </w:p>
     <w:p/>
     <w:p>
@@ -8974,9 +10104,9 @@
           <w:iCs/>
         </w:rPr>
       </w:pPr>
-      <w:bookmarkStart w:id="61" w:name="_Toc71703270"/>
-      <w:bookmarkStart w:id="62" w:name="_Toc25553334"/>
-      <w:bookmarkStart w:id="63" w:name="_Toc197441154"/>
+      <w:bookmarkStart w:id="62" w:name="_Toc71703270"/>
+      <w:bookmarkStart w:id="63" w:name="_Toc25553334"/>
+      <w:bookmarkStart w:id="64" w:name="_Toc197682832"/>
       <w:r>
         <w:rPr>
           <w:i w:val="0"/>
@@ -8991,8 +10121,8 @@
         </w:rPr>
         <w:t>rchives du projet</w:t>
       </w:r>
-      <w:bookmarkEnd w:id="61"/>
-      <w:bookmarkEnd w:id="63"/>
+      <w:bookmarkEnd w:id="62"/>
+      <w:bookmarkEnd w:id="64"/>
       <w:r>
         <w:rPr>
           <w:i w:val="0"/>
@@ -9000,7 +10130,7 @@
         </w:rPr>
         <w:t xml:space="preserve"> </w:t>
       </w:r>
-      <w:bookmarkEnd w:id="62"/>
+      <w:bookmarkEnd w:id="63"/>
     </w:p>
     <w:p/>
     <w:p>
@@ -9094,6 +10224,41 @@
         <w:sz w:val="16"/>
         <w:szCs w:val="16"/>
       </w:rPr>
+      <w:fldChar w:fldCharType="begin"/>
+    </w:r>
+    <w:r>
+      <w:rPr>
+        <w:sz w:val="16"/>
+        <w:szCs w:val="16"/>
+      </w:rPr>
+      <w:instrText>PAGE   \* MERGEFORMAT</w:instrText>
+    </w:r>
+    <w:r>
+      <w:rPr>
+        <w:sz w:val="16"/>
+        <w:szCs w:val="16"/>
+      </w:rPr>
+      <w:fldChar w:fldCharType="separate"/>
+    </w:r>
+    <w:r>
+      <w:rPr>
+        <w:sz w:val="16"/>
+        <w:szCs w:val="16"/>
+      </w:rPr>
+      <w:t>1</w:t>
+    </w:r>
+    <w:r>
+      <w:rPr>
+        <w:sz w:val="16"/>
+        <w:szCs w:val="16"/>
+      </w:rPr>
+      <w:fldChar w:fldCharType="end"/>
+    </w:r>
+    <w:r>
+      <w:rPr>
+        <w:sz w:val="16"/>
+        <w:szCs w:val="16"/>
+      </w:rPr>
       <w:tab/>
     </w:r>
     <w:r>
@@ -9123,7 +10288,7 @@
         <w:sz w:val="16"/>
         <w:szCs w:val="16"/>
       </w:rPr>
-      <w:t>6 mai 2025</w:t>
+      <w:t>9 mai 2025</w:t>
     </w:r>
     <w:r>
       <w:rPr>

</xml_diff>